<commit_message>
produce rmd doc for assault/homicide trends
</commit_message>
<xml_diff>
--- a/markdown/assault_homicide_subset_results.docx
+++ b/markdown/assault_homicide_subset_results.docx
@@ -7,7 +7,31 @@
         <w:pStyle w:val="Title"/>
       </w:pPr>
       <w:r>
-        <w:t xml:space="preserve">black_assault_subgroup_analyses</w:t>
+        <w:t xml:space="preserve">Black</w:t>
+      </w:r>
+      <w:r>
+        <w:t xml:space="preserve"> </w:t>
+      </w:r>
+      <w:r>
+        <w:t xml:space="preserve">Assault</w:t>
+      </w:r>
+      <w:r>
+        <w:t xml:space="preserve"> </w:t>
+      </w:r>
+      <w:r>
+        <w:t xml:space="preserve">death</w:t>
+      </w:r>
+      <w:r>
+        <w:t xml:space="preserve"> </w:t>
+      </w:r>
+      <w:r>
+        <w:t xml:space="preserve">trends</w:t>
+      </w:r>
+      <w:r>
+        <w:t xml:space="preserve"> </w:t>
+      </w:r>
+      <w:r>
+        <w:t xml:space="preserve">analysis</w:t>
       </w:r>
     </w:p>
     <w:p>
@@ -3530,9 +3554,8 @@
           </wp:inline>
         </w:drawing>
       </w:r>
-      <w:r>
-        <w:t xml:space="preserve"> </w:t>
-      </w:r>
+    </w:p>
+    <w:p>
       <w:r>
         <w:t xml:space="preserve">Interestingly, it seems from the figure above that the 'elbows' built into the linear model do not quite match the most likely points of change. In particular, mortality rates continued to deteriorate until around 1985 for both sexes, a log of around three years from change in regime to change in trend. Then, in the 1990s, changes in mortality rates LED change in regime by around four years. The change in 2000, by contrast, seems more synchronised with changes (and improvements) in death rate trends.</w:t>
       </w:r>
@@ -8347,7 +8370,7 @@
     </w:p>
     <w:p>
       <w:r>
-        <w:t xml:space="preserve">Interestingly, with separate models for males and females, the AIC and BIC are now consistent, and suggest the 12th order model has a better penalised model fit than the 6th order model.</w:t>
+        <w:t xml:space="preserve">Interestingly, with separate models for males and females, the AIC and BIC are now consistent in terms of relative preference, and suggest the 12th order model has a better penalised model fit than the 6th order model.</w:t>
       </w:r>
     </w:p>
     <w:p>
@@ -9390,13 +9413,31 @@
     </w:p>
     <w:p>
       <w:pPr>
+        <w:pStyle w:val="Heading2"/>
+      </w:pPr>
+      <w:bookmarkStart w:id="30" w:name="hp-filter-based-models"/>
+      <w:bookmarkEnd w:id="30"/>
+      <w:r>
+        <w:t xml:space="preserve">HP filter-based models</w:t>
+      </w:r>
+    </w:p>
+    <w:p>
+      <w:r>
+        <w:t xml:space="preserve">We will turn to filter-based models, which separate values over time into cycle and trend components. The smoothing parameters used in the filter affect the values of both components, and so two different smoothing parameters will be considered, 6.25 and 100.00.</w:t>
+      </w:r>
+    </w:p>
+    <w:p>
+      <w:pPr>
         <w:pStyle w:val="SourceCode"/>
       </w:pPr>
       <w:r>
         <w:rPr>
           <w:rStyle w:val="CommentTok"/>
         </w:rPr>
-        <w:t xml:space="preserve"># </w:t>
+        <w:t xml:space="preserve"># Exercise 2.2 ------------------------------------------------------------</w:t>
+      </w:r>
+      <w:r>
+        <w:br w:type="textWrapping"/>
       </w:r>
       <w:r>
         <w:br w:type="textWrapping"/>
@@ -9405,7 +9446,7 @@
         <w:rPr>
           <w:rStyle w:val="CommentTok"/>
         </w:rPr>
-        <w:t xml:space="preserve"># </w:t>
+        <w:t xml:space="preserve"># E2. Detrend y using the Hodrick-Prescott (HP) filter (there should be a R package that does that). </w:t>
       </w:r>
       <w:r>
         <w:br w:type="textWrapping"/>
@@ -9414,7 +9455,7 @@
         <w:rPr>
           <w:rStyle w:val="CommentTok"/>
         </w:rPr>
-        <w:t xml:space="preserve"># </w:t>
+        <w:t xml:space="preserve"># There are two conventional values for the smoothing parameter  for annual data: 6.25 and 100. </w:t>
       </w:r>
       <w:r>
         <w:br w:type="textWrapping"/>
@@ -9423,7 +9464,7 @@
         <w:rPr>
           <w:rStyle w:val="CommentTok"/>
         </w:rPr>
-        <w:t xml:space="preserve"># </w:t>
+        <w:t xml:space="preserve"># Please use both since they usually do vary the detrending a lot.  </w:t>
       </w:r>
       <w:r>
         <w:br w:type="textWrapping"/>
@@ -9432,7 +9473,7 @@
         <w:rPr>
           <w:rStyle w:val="CommentTok"/>
         </w:rPr>
-        <w:t xml:space="preserve"># </w:t>
+        <w:t xml:space="preserve"># Once you detrended y using HP, then run equation 3, where res_y will be the </w:t>
       </w:r>
       <w:r>
         <w:br w:type="textWrapping"/>
@@ -9441,7 +9482,10 @@
         <w:rPr>
           <w:rStyle w:val="CommentTok"/>
         </w:rPr>
-        <w:t xml:space="preserve"># # Exercise 2.2 ------------------------------------------------------------</w:t>
+        <w:t xml:space="preserve"># detrended values of y using HP, and plot the fitted values.</w:t>
+      </w:r>
+      <w:r>
+        <w:br w:type="textWrapping"/>
       </w:r>
       <w:r>
         <w:br w:type="textWrapping"/>
@@ -9450,7 +9494,10 @@
         <w:rPr>
           <w:rStyle w:val="CommentTok"/>
         </w:rPr>
-        <w:t xml:space="preserve"># </w:t>
+        <w:t xml:space="preserve"># Need to first convert the data to a timeseries format</w:t>
+      </w:r>
+      <w:r>
+        <w:br w:type="textWrapping"/>
       </w:r>
       <w:r>
         <w:br w:type="textWrapping"/>
@@ -9459,583 +9506,3435 @@
         <w:rPr>
           <w:rStyle w:val="CommentTok"/>
         </w:rPr>
-        <w:t xml:space="preserve"># # E2. Detrend y using the Hodrick-Prescott (HP) filter (there should be a R package that does that). </w:t>
-      </w:r>
-      <w:r>
-        <w:br w:type="textWrapping"/>
+        <w:t xml:space="preserve"># actually two separate dataseries - one for males and one for females</w:t>
+      </w:r>
+      <w:r>
+        <w:br w:type="textWrapping"/>
+      </w:r>
+      <w:r>
+        <w:br w:type="textWrapping"/>
+      </w:r>
+      <w:r>
+        <w:rPr>
+          <w:rStyle w:val="NormalTok"/>
+        </w:rPr>
+        <w:t xml:space="preserve">fn &lt;-</w:t>
+      </w:r>
+      <w:r>
+        <w:rPr>
+          <w:rStyle w:val="StringTok"/>
+        </w:rPr>
+        <w:t xml:space="preserve"> </w:t>
+      </w:r>
+      <w:r>
+        <w:rPr>
+          <w:rStyle w:val="NormalTok"/>
+        </w:rPr>
+        <w:t xml:space="preserve">function(x){</w:t>
+      </w:r>
+      <w:r>
+        <w:br w:type="textWrapping"/>
+      </w:r>
+      <w:r>
+        <w:rPr>
+          <w:rStyle w:val="NormalTok"/>
+        </w:rPr>
+        <w:t xml:space="preserve"> </w:t>
+      </w:r>
+      <w:r>
+        <w:rPr>
+          <w:rStyle w:val="NormalTok"/>
+        </w:rPr>
+        <w:t xml:space="preserve"> </w:t>
+      </w:r>
+      <w:r>
+        <w:rPr>
+          <w:rStyle w:val="NormalTok"/>
+        </w:rPr>
+        <w:t xml:space="preserve">y &lt;-</w:t>
+      </w:r>
+      <w:r>
+        <w:rPr>
+          <w:rStyle w:val="StringTok"/>
+        </w:rPr>
+        <w:t xml:space="preserve"> </w:t>
+      </w:r>
+      <w:r>
+        <w:rPr>
+          <w:rStyle w:val="KeywordTok"/>
+        </w:rPr>
+        <w:t xml:space="preserve">data.frame</w:t>
+      </w:r>
+      <w:r>
+        <w:rPr>
+          <w:rStyle w:val="NormalTok"/>
+        </w:rPr>
+        <w:t xml:space="preserve">(</w:t>
+      </w:r>
+      <w:r>
+        <w:rPr>
+          <w:rStyle w:val="DataTypeTok"/>
+        </w:rPr>
+        <w:t xml:space="preserve">year =</w:t>
+      </w:r>
+      <w:r>
+        <w:rPr>
+          <w:rStyle w:val="NormalTok"/>
+        </w:rPr>
+        <w:t xml:space="preserve"> </w:t>
+      </w:r>
+      <w:r>
+        <w:rPr>
+          <w:rStyle w:val="KeywordTok"/>
+        </w:rPr>
+        <w:t xml:space="preserve">as.Date</w:t>
+      </w:r>
+      <w:r>
+        <w:rPr>
+          <w:rStyle w:val="NormalTok"/>
+        </w:rPr>
+        <w:t xml:space="preserve">(</w:t>
+      </w:r>
+      <w:r>
+        <w:rPr>
+          <w:rStyle w:val="KeywordTok"/>
+        </w:rPr>
+        <w:t xml:space="preserve">as.character</w:t>
+      </w:r>
+      <w:r>
+        <w:rPr>
+          <w:rStyle w:val="NormalTok"/>
+        </w:rPr>
+        <w:t xml:space="preserve">(x$year), </w:t>
+      </w:r>
+      <w:r>
+        <w:rPr>
+          <w:rStyle w:val="DataTypeTok"/>
+        </w:rPr>
+        <w:t xml:space="preserve">format =</w:t>
+      </w:r>
+      <w:r>
+        <w:rPr>
+          <w:rStyle w:val="NormalTok"/>
+        </w:rPr>
+        <w:t xml:space="preserve"> </w:t>
+      </w:r>
+      <w:r>
+        <w:rPr>
+          <w:rStyle w:val="StringTok"/>
+        </w:rPr>
+        <w:t xml:space="preserve">"%Y"</w:t>
+      </w:r>
+      <w:r>
+        <w:rPr>
+          <w:rStyle w:val="NormalTok"/>
+        </w:rPr>
+        <w:t xml:space="preserve">), </w:t>
+      </w:r>
+      <w:r>
+        <w:rPr>
+          <w:rStyle w:val="DataTypeTok"/>
+        </w:rPr>
+        <w:t xml:space="preserve">value =</w:t>
+      </w:r>
+      <w:r>
+        <w:rPr>
+          <w:rStyle w:val="NormalTok"/>
+        </w:rPr>
+        <w:t xml:space="preserve"> </w:t>
+      </w:r>
+      <w:r>
+        <w:rPr>
+          <w:rStyle w:val="NormalTok"/>
+        </w:rPr>
+        <w:t xml:space="preserve">x$death_rate)</w:t>
+      </w:r>
+      <w:r>
+        <w:br w:type="textWrapping"/>
+      </w:r>
+      <w:r>
+        <w:rPr>
+          <w:rStyle w:val="NormalTok"/>
+        </w:rPr>
+        <w:t xml:space="preserve"> </w:t>
+      </w:r>
+      <w:r>
+        <w:rPr>
+          <w:rStyle w:val="NormalTok"/>
+        </w:rPr>
+        <w:t xml:space="preserve"> </w:t>
+      </w:r>
+      <w:r>
+        <w:rPr>
+          <w:rStyle w:val="NormalTok"/>
+        </w:rPr>
+        <w:t xml:space="preserve">output &lt;-</w:t>
+      </w:r>
+      <w:r>
+        <w:rPr>
+          <w:rStyle w:val="StringTok"/>
+        </w:rPr>
+        <w:t xml:space="preserve"> </w:t>
+      </w:r>
+      <w:r>
+        <w:rPr>
+          <w:rStyle w:val="KeywordTok"/>
+        </w:rPr>
+        <w:t xml:space="preserve">xts</w:t>
+      </w:r>
+      <w:r>
+        <w:rPr>
+          <w:rStyle w:val="NormalTok"/>
+        </w:rPr>
+        <w:t xml:space="preserve">(y$value, y$year)</w:t>
+      </w:r>
+      <w:r>
+        <w:br w:type="textWrapping"/>
+      </w:r>
+      <w:r>
+        <w:rPr>
+          <w:rStyle w:val="NormalTok"/>
+        </w:rPr>
+        <w:t xml:space="preserve"> </w:t>
+      </w:r>
+      <w:r>
+        <w:rPr>
+          <w:rStyle w:val="NormalTok"/>
+        </w:rPr>
+        <w:t xml:space="preserve"> </w:t>
+      </w:r>
+      <w:r>
+        <w:rPr>
+          <w:rStyle w:val="KeywordTok"/>
+        </w:rPr>
+        <w:t xml:space="preserve">return</w:t>
+      </w:r>
+      <w:r>
+        <w:rPr>
+          <w:rStyle w:val="NormalTok"/>
+        </w:rPr>
+        <w:t xml:space="preserve">(output)</w:t>
+      </w:r>
+      <w:r>
+        <w:br w:type="textWrapping"/>
+      </w:r>
+      <w:r>
+        <w:rPr>
+          <w:rStyle w:val="NormalTok"/>
+        </w:rPr>
+        <w:t xml:space="preserve">}</w:t>
+      </w:r>
+      <w:r>
+        <w:br w:type="textWrapping"/>
+      </w:r>
+      <w:r>
+        <w:br w:type="textWrapping"/>
+      </w:r>
+      <w:r>
+        <w:rPr>
+          <w:rStyle w:val="NormalTok"/>
+        </w:rPr>
+        <w:t xml:space="preserve">dta_list &lt;-</w:t>
+      </w:r>
+      <w:r>
+        <w:rPr>
+          <w:rStyle w:val="StringTok"/>
+        </w:rPr>
+        <w:t xml:space="preserve"> </w:t>
+      </w:r>
+      <w:r>
+        <w:rPr>
+          <w:rStyle w:val="NormalTok"/>
+        </w:rPr>
+        <w:t xml:space="preserve">dta_subset %&gt;%</w:t>
+      </w:r>
+      <w:r>
+        <w:rPr>
+          <w:rStyle w:val="StringTok"/>
+        </w:rPr>
+        <w:t xml:space="preserve"> </w:t>
+      </w:r>
+      <w:r>
+        <w:br w:type="textWrapping"/>
+      </w:r>
+      <w:r>
+        <w:rPr>
+          <w:rStyle w:val="StringTok"/>
+        </w:rPr>
+        <w:t xml:space="preserve">  </w:t>
+      </w:r>
+      <w:r>
+        <w:rPr>
+          <w:rStyle w:val="KeywordTok"/>
+        </w:rPr>
+        <w:t xml:space="preserve">mutate</w:t>
+      </w:r>
+      <w:r>
+        <w:rPr>
+          <w:rStyle w:val="NormalTok"/>
+        </w:rPr>
+        <w:t xml:space="preserve">(</w:t>
+      </w:r>
+      <w:r>
+        <w:rPr>
+          <w:rStyle w:val="DataTypeTok"/>
+        </w:rPr>
+        <w:t xml:space="preserve">death_rate =</w:t>
+      </w:r>
+      <w:r>
+        <w:rPr>
+          <w:rStyle w:val="NormalTok"/>
+        </w:rPr>
+        <w:t xml:space="preserve"> </w:t>
+      </w:r>
+      <w:r>
+        <w:rPr>
+          <w:rStyle w:val="NormalTok"/>
+        </w:rPr>
+        <w:t xml:space="preserve">death_count /</w:t>
+      </w:r>
+      <w:r>
+        <w:rPr>
+          <w:rStyle w:val="StringTok"/>
+        </w:rPr>
+        <w:t xml:space="preserve"> </w:t>
+      </w:r>
+      <w:r>
+        <w:rPr>
+          <w:rStyle w:val="NormalTok"/>
+        </w:rPr>
+        <w:t xml:space="preserve">population_count) %&gt;%</w:t>
+      </w:r>
+      <w:r>
+        <w:rPr>
+          <w:rStyle w:val="StringTok"/>
+        </w:rPr>
+        <w:t xml:space="preserve">  </w:t>
+      </w:r>
+      <w:r>
+        <w:br w:type="textWrapping"/>
+      </w:r>
+      <w:r>
+        <w:rPr>
+          <w:rStyle w:val="StringTok"/>
+        </w:rPr>
+        <w:t xml:space="preserve">  </w:t>
+      </w:r>
+      <w:r>
+        <w:rPr>
+          <w:rStyle w:val="KeywordTok"/>
+        </w:rPr>
+        <w:t xml:space="preserve">mutate</w:t>
+      </w:r>
+      <w:r>
+        <w:rPr>
+          <w:rStyle w:val="NormalTok"/>
+        </w:rPr>
+        <w:t xml:space="preserve">(</w:t>
+      </w:r>
+      <w:r>
+        <w:rPr>
+          <w:rStyle w:val="DataTypeTok"/>
+        </w:rPr>
+        <w:t xml:space="preserve">death_rate =</w:t>
+      </w:r>
+      <w:r>
+        <w:rPr>
+          <w:rStyle w:val="NormalTok"/>
+        </w:rPr>
+        <w:t xml:space="preserve"> </w:t>
+      </w:r>
+      <w:r>
+        <w:rPr>
+          <w:rStyle w:val="KeywordTok"/>
+        </w:rPr>
+        <w:t xml:space="preserve">log</w:t>
+      </w:r>
+      <w:r>
+        <w:rPr>
+          <w:rStyle w:val="NormalTok"/>
+        </w:rPr>
+        <w:t xml:space="preserve">(death_rate, </w:t>
+      </w:r>
+      <w:r>
+        <w:rPr>
+          <w:rStyle w:val="DecValTok"/>
+        </w:rPr>
+        <w:t xml:space="preserve">10</w:t>
+      </w:r>
+      <w:r>
+        <w:rPr>
+          <w:rStyle w:val="NormalTok"/>
+        </w:rPr>
+        <w:t xml:space="preserve">)) %&gt;%</w:t>
+      </w:r>
+      <w:r>
+        <w:rPr>
+          <w:rStyle w:val="StringTok"/>
+        </w:rPr>
+        <w:t xml:space="preserve"> </w:t>
+      </w:r>
+      <w:r>
+        <w:br w:type="textWrapping"/>
+      </w:r>
+      <w:r>
+        <w:rPr>
+          <w:rStyle w:val="StringTok"/>
+        </w:rPr>
+        <w:t xml:space="preserve">  </w:t>
+      </w:r>
+      <w:r>
+        <w:rPr>
+          <w:rStyle w:val="KeywordTok"/>
+        </w:rPr>
+        <w:t xml:space="preserve">dlply</w:t>
+      </w:r>
+      <w:r>
+        <w:rPr>
+          <w:rStyle w:val="NormalTok"/>
+        </w:rPr>
+        <w:t xml:space="preserve">(., .(sex), fn)</w:t>
+      </w:r>
+      <w:r>
+        <w:br w:type="textWrapping"/>
+      </w:r>
+      <w:r>
+        <w:br w:type="textWrapping"/>
+      </w:r>
+      <w:r>
+        <w:br w:type="textWrapping"/>
+      </w:r>
+      <w:r>
+        <w:rPr>
+          <w:rStyle w:val="NormalTok"/>
+        </w:rPr>
+        <w:t xml:space="preserve">dta_list_detrended_100 &lt;-</w:t>
+      </w:r>
+      <w:r>
+        <w:rPr>
+          <w:rStyle w:val="StringTok"/>
+        </w:rPr>
+        <w:t xml:space="preserve"> </w:t>
+      </w:r>
+      <w:r>
+        <w:rPr>
+          <w:rStyle w:val="KeywordTok"/>
+        </w:rPr>
+        <w:t xml:space="preserve">llply</w:t>
+      </w:r>
+      <w:r>
+        <w:rPr>
+          <w:rStyle w:val="NormalTok"/>
+        </w:rPr>
+        <w:t xml:space="preserve">(dta_list, hpfilter, </w:t>
+      </w:r>
+      <w:r>
+        <w:rPr>
+          <w:rStyle w:val="DataTypeTok"/>
+        </w:rPr>
+        <w:t xml:space="preserve">freq =</w:t>
+      </w:r>
+      <w:r>
+        <w:rPr>
+          <w:rStyle w:val="NormalTok"/>
+        </w:rPr>
+        <w:t xml:space="preserve"> </w:t>
+      </w:r>
+      <w:r>
+        <w:rPr>
+          <w:rStyle w:val="DecValTok"/>
+        </w:rPr>
+        <w:t xml:space="preserve">100</w:t>
+      </w:r>
+      <w:r>
+        <w:rPr>
+          <w:rStyle w:val="NormalTok"/>
+        </w:rPr>
+        <w:t xml:space="preserve">)</w:t>
+      </w:r>
+      <w:r>
+        <w:br w:type="textWrapping"/>
+      </w:r>
+      <w:r>
+        <w:rPr>
+          <w:rStyle w:val="NormalTok"/>
+        </w:rPr>
+        <w:t xml:space="preserve">dta_list_detrended_6_25 &lt;-</w:t>
+      </w:r>
+      <w:r>
+        <w:rPr>
+          <w:rStyle w:val="StringTok"/>
+        </w:rPr>
+        <w:t xml:space="preserve"> </w:t>
+      </w:r>
+      <w:r>
+        <w:rPr>
+          <w:rStyle w:val="KeywordTok"/>
+        </w:rPr>
+        <w:t xml:space="preserve">llply</w:t>
+      </w:r>
+      <w:r>
+        <w:rPr>
+          <w:rStyle w:val="NormalTok"/>
+        </w:rPr>
+        <w:t xml:space="preserve">(dta_list, hpfilter, </w:t>
+      </w:r>
+      <w:r>
+        <w:rPr>
+          <w:rStyle w:val="DataTypeTok"/>
+        </w:rPr>
+        <w:t xml:space="preserve">freq =</w:t>
+      </w:r>
+      <w:r>
+        <w:rPr>
+          <w:rStyle w:val="NormalTok"/>
+        </w:rPr>
+        <w:t xml:space="preserve"> </w:t>
+      </w:r>
+      <w:r>
+        <w:rPr>
+          <w:rStyle w:val="FloatTok"/>
+        </w:rPr>
+        <w:t xml:space="preserve">6.25</w:t>
+      </w:r>
+      <w:r>
+        <w:rPr>
+          <w:rStyle w:val="NormalTok"/>
+        </w:rPr>
+        <w:t xml:space="preserve">)</w:t>
+      </w:r>
+      <w:r>
+        <w:br w:type="textWrapping"/>
+      </w:r>
+      <w:r>
+        <w:br w:type="textWrapping"/>
+      </w:r>
+      <w:r>
+        <w:br w:type="textWrapping"/>
+      </w:r>
+      <w:r>
+        <w:br w:type="textWrapping"/>
+      </w:r>
+      <w:r>
+        <w:rPr>
+          <w:rStyle w:val="NormalTok"/>
+        </w:rPr>
+        <w:t xml:space="preserve">fn2 &lt;-</w:t>
+      </w:r>
+      <w:r>
+        <w:rPr>
+          <w:rStyle w:val="StringTok"/>
+        </w:rPr>
+        <w:t xml:space="preserve"> </w:t>
+      </w:r>
+      <w:r>
+        <w:rPr>
+          <w:rStyle w:val="NormalTok"/>
+        </w:rPr>
+        <w:t xml:space="preserve">function(x){</w:t>
+      </w:r>
+      <w:r>
+        <w:br w:type="textWrapping"/>
+      </w:r>
+      <w:r>
+        <w:rPr>
+          <w:rStyle w:val="NormalTok"/>
+        </w:rPr>
+        <w:t xml:space="preserve"> </w:t>
+      </w:r>
+      <w:r>
+        <w:rPr>
+          <w:rStyle w:val="NormalTok"/>
+        </w:rPr>
+        <w:t xml:space="preserve"> </w:t>
+      </w:r>
+      <w:r>
+        <w:rPr>
+          <w:rStyle w:val="NormalTok"/>
+        </w:rPr>
+        <w:t xml:space="preserve">md_part &lt;-</w:t>
+      </w:r>
+      <w:r>
+        <w:rPr>
+          <w:rStyle w:val="StringTok"/>
+        </w:rPr>
+        <w:t xml:space="preserve"> </w:t>
+      </w:r>
+      <w:r>
+        <w:rPr>
+          <w:rStyle w:val="KeywordTok"/>
+        </w:rPr>
+        <w:t xml:space="preserve">paste0</w:t>
+      </w:r>
+      <w:r>
+        <w:rPr>
+          <w:rStyle w:val="NormalTok"/>
+        </w:rPr>
+        <w:t xml:space="preserve">(</w:t>
+      </w:r>
+      <w:r>
+        <w:rPr>
+          <w:rStyle w:val="StringTok"/>
+        </w:rPr>
+        <w:t xml:space="preserve">"-"</w:t>
+      </w:r>
+      <w:r>
+        <w:rPr>
+          <w:rStyle w:val="NormalTok"/>
+        </w:rPr>
+        <w:t xml:space="preserve">, </w:t>
+      </w:r>
+      <w:r>
+        <w:rPr>
+          <w:rStyle w:val="KeywordTok"/>
+        </w:rPr>
+        <w:t xml:space="preserve">str_split</w:t>
+      </w:r>
+      <w:r>
+        <w:rPr>
+          <w:rStyle w:val="NormalTok"/>
+        </w:rPr>
+        <w:t xml:space="preserve">(</w:t>
+      </w:r>
+      <w:r>
+        <w:rPr>
+          <w:rStyle w:val="KeywordTok"/>
+        </w:rPr>
+        <w:t xml:space="preserve">today</w:t>
+      </w:r>
+      <w:r>
+        <w:rPr>
+          <w:rStyle w:val="NormalTok"/>
+        </w:rPr>
+        <w:t xml:space="preserve">(), </w:t>
+      </w:r>
+      <w:r>
+        <w:rPr>
+          <w:rStyle w:val="StringTok"/>
+        </w:rPr>
+        <w:t xml:space="preserve">"</w:t>
+      </w:r>
+      <w:r>
+        <w:rPr>
+          <w:rStyle w:val="CharTok"/>
+        </w:rPr>
+        <w:t xml:space="preserve">\\</w:t>
+      </w:r>
+      <w:r>
+        <w:rPr>
+          <w:rStyle w:val="StringTok"/>
+        </w:rPr>
+        <w:t xml:space="preserve">-"</w:t>
+      </w:r>
+      <w:r>
+        <w:rPr>
+          <w:rStyle w:val="NormalTok"/>
+        </w:rPr>
+        <w:t xml:space="preserve">, </w:t>
+      </w:r>
+      <w:r>
+        <w:rPr>
+          <w:rStyle w:val="DataTypeTok"/>
+        </w:rPr>
+        <w:t xml:space="preserve">n =</w:t>
+      </w:r>
+      <w:r>
+        <w:rPr>
+          <w:rStyle w:val="NormalTok"/>
+        </w:rPr>
+        <w:t xml:space="preserve"> </w:t>
+      </w:r>
+      <w:r>
+        <w:rPr>
+          <w:rStyle w:val="DecValTok"/>
+        </w:rPr>
+        <w:t xml:space="preserve">2</w:t>
+      </w:r>
+      <w:r>
+        <w:rPr>
+          <w:rStyle w:val="NormalTok"/>
+        </w:rPr>
+        <w:t xml:space="preserve">)[[</w:t>
+      </w:r>
+      <w:r>
+        <w:rPr>
+          <w:rStyle w:val="DecValTok"/>
+        </w:rPr>
+        <w:t xml:space="preserve">1</w:t>
+      </w:r>
+      <w:r>
+        <w:rPr>
+          <w:rStyle w:val="NormalTok"/>
+        </w:rPr>
+        <w:t xml:space="preserve">]][[</w:t>
+      </w:r>
+      <w:r>
+        <w:rPr>
+          <w:rStyle w:val="DecValTok"/>
+        </w:rPr>
+        <w:t xml:space="preserve">2</w:t>
+      </w:r>
+      <w:r>
+        <w:rPr>
+          <w:rStyle w:val="NormalTok"/>
+        </w:rPr>
+        <w:t xml:space="preserve">]]) </w:t>
       </w:r>
       <w:r>
         <w:rPr>
           <w:rStyle w:val="CommentTok"/>
         </w:rPr>
-        <w:t xml:space="preserve"># # There are two conventional values for the smoothing parameter  for annual data: 6.25 and 100. </w:t>
-      </w:r>
-      <w:r>
-        <w:br w:type="textWrapping"/>
+        <w:t xml:space="preserve"># the filter above adds the month and the day to years,</w:t>
+      </w:r>
+      <w:r>
+        <w:br w:type="textWrapping"/>
+      </w:r>
+      <w:r>
+        <w:rPr>
+          <w:rStyle w:val="NormalTok"/>
+        </w:rPr>
+        <w:t xml:space="preserve"> </w:t>
+      </w:r>
+      <w:r>
+        <w:rPr>
+          <w:rStyle w:val="NormalTok"/>
+        </w:rPr>
+        <w:t xml:space="preserve"> </w:t>
       </w:r>
       <w:r>
         <w:rPr>
           <w:rStyle w:val="CommentTok"/>
         </w:rPr>
-        <w:t xml:space="preserve"># # Please use both since they usually do vary the detrending a lot.  </w:t>
-      </w:r>
-      <w:r>
-        <w:br w:type="textWrapping"/>
-      </w:r>
-      <w:r>
-        <w:rPr>
-          <w:rStyle w:val="CommentTok"/>
-        </w:rPr>
-        <w:t xml:space="preserve"># # Once you detrended y using HP, then run equation 3, where res_y will be the </w:t>
-      </w:r>
-      <w:r>
-        <w:br w:type="textWrapping"/>
-      </w:r>
-      <w:r>
-        <w:rPr>
-          <w:rStyle w:val="CommentTok"/>
-        </w:rPr>
-        <w:t xml:space="preserve"># # detrended values of y using HP, and plot the fitted values.</w:t>
-      </w:r>
-      <w:r>
-        <w:br w:type="textWrapping"/>
-      </w:r>
-      <w:r>
-        <w:rPr>
-          <w:rStyle w:val="CommentTok"/>
-        </w:rPr>
-        <w:t xml:space="preserve"># </w:t>
-      </w:r>
-      <w:r>
-        <w:br w:type="textWrapping"/>
-      </w:r>
-      <w:r>
-        <w:rPr>
-          <w:rStyle w:val="CommentTok"/>
-        </w:rPr>
-        <w:t xml:space="preserve"># # Need to first convert the data to a timeseries format</w:t>
-      </w:r>
-      <w:r>
-        <w:br w:type="textWrapping"/>
-      </w:r>
-      <w:r>
-        <w:rPr>
-          <w:rStyle w:val="CommentTok"/>
-        </w:rPr>
-        <w:t xml:space="preserve"># </w:t>
-      </w:r>
-      <w:r>
-        <w:br w:type="textWrapping"/>
-      </w:r>
-      <w:r>
-        <w:rPr>
-          <w:rStyle w:val="CommentTok"/>
-        </w:rPr>
-        <w:t xml:space="preserve"># # actually two separate dataseries - one for males and one for females</w:t>
-      </w:r>
-      <w:r>
-        <w:br w:type="textWrapping"/>
-      </w:r>
-      <w:r>
-        <w:rPr>
-          <w:rStyle w:val="CommentTok"/>
-        </w:rPr>
-        <w:t xml:space="preserve"># </w:t>
-      </w:r>
-      <w:r>
-        <w:br w:type="textWrapping"/>
-      </w:r>
-      <w:r>
-        <w:rPr>
-          <w:rStyle w:val="CommentTok"/>
-        </w:rPr>
-        <w:t xml:space="preserve"># fn &lt;- function(x){</w:t>
-      </w:r>
-      <w:r>
-        <w:br w:type="textWrapping"/>
-      </w:r>
-      <w:r>
-        <w:rPr>
-          <w:rStyle w:val="CommentTok"/>
-        </w:rPr>
-        <w:t xml:space="preserve">#   y &lt;- data.frame(year = as.Date(as.character(x$year), format = "%Y"), value = x$death_rate)</w:t>
-      </w:r>
-      <w:r>
-        <w:br w:type="textWrapping"/>
-      </w:r>
-      <w:r>
-        <w:rPr>
-          <w:rStyle w:val="CommentTok"/>
-        </w:rPr>
-        <w:t xml:space="preserve">#   output &lt;- xts(y$value, y$year)</w:t>
-      </w:r>
-      <w:r>
-        <w:br w:type="textWrapping"/>
-      </w:r>
-      <w:r>
-        <w:rPr>
-          <w:rStyle w:val="CommentTok"/>
-        </w:rPr>
-        <w:t xml:space="preserve">#   return(output)</w:t>
-      </w:r>
-      <w:r>
-        <w:br w:type="textWrapping"/>
-      </w:r>
-      <w:r>
-        <w:rPr>
-          <w:rStyle w:val="CommentTok"/>
-        </w:rPr>
-        <w:t xml:space="preserve"># }</w:t>
-      </w:r>
-      <w:r>
-        <w:br w:type="textWrapping"/>
-      </w:r>
-      <w:r>
-        <w:rPr>
-          <w:rStyle w:val="CommentTok"/>
-        </w:rPr>
-        <w:t xml:space="preserve"># </w:t>
-      </w:r>
-      <w:r>
-        <w:br w:type="textWrapping"/>
-      </w:r>
-      <w:r>
-        <w:rPr>
-          <w:rStyle w:val="CommentTok"/>
-        </w:rPr>
-        <w:t xml:space="preserve"># dta_list &lt;- dta_subset %&gt;% mutate(death_rate = death_count / population_count) %&gt;%  </w:t>
-      </w:r>
-      <w:r>
-        <w:br w:type="textWrapping"/>
-      </w:r>
-      <w:r>
-        <w:rPr>
-          <w:rStyle w:val="CommentTok"/>
-        </w:rPr>
-        <w:t xml:space="preserve">#   mutate(death_rate = log(death_rate, 10)) %&gt;% </w:t>
-      </w:r>
-      <w:r>
-        <w:br w:type="textWrapping"/>
-      </w:r>
-      <w:r>
-        <w:rPr>
-          <w:rStyle w:val="CommentTok"/>
-        </w:rPr>
-        <w:t xml:space="preserve">#   dlply(., .(sex), fn)</w:t>
-      </w:r>
-      <w:r>
-        <w:br w:type="textWrapping"/>
-      </w:r>
-      <w:r>
-        <w:rPr>
-          <w:rStyle w:val="CommentTok"/>
-        </w:rPr>
-        <w:t xml:space="preserve"># </w:t>
-      </w:r>
-      <w:r>
-        <w:br w:type="textWrapping"/>
-      </w:r>
-      <w:r>
-        <w:rPr>
-          <w:rStyle w:val="CommentTok"/>
-        </w:rPr>
-        <w:t xml:space="preserve"># </w:t>
-      </w:r>
-      <w:r>
-        <w:br w:type="textWrapping"/>
-      </w:r>
-      <w:r>
-        <w:rPr>
-          <w:rStyle w:val="CommentTok"/>
-        </w:rPr>
-        <w:t xml:space="preserve"># dta_list_detrended_100 &lt;- llply(dta_list, hpfilter, freq = 100)</w:t>
-      </w:r>
-      <w:r>
-        <w:br w:type="textWrapping"/>
-      </w:r>
-      <w:r>
-        <w:rPr>
-          <w:rStyle w:val="CommentTok"/>
-        </w:rPr>
-        <w:t xml:space="preserve"># dta_list_detrended_6_25 &lt;- llply(dta_list, hpfilter, freq = 6.25)</w:t>
-      </w:r>
-      <w:r>
-        <w:br w:type="textWrapping"/>
-      </w:r>
-      <w:r>
-        <w:rPr>
-          <w:rStyle w:val="CommentTok"/>
-        </w:rPr>
-        <w:t xml:space="preserve"># </w:t>
-      </w:r>
-      <w:r>
-        <w:br w:type="textWrapping"/>
-      </w:r>
-      <w:r>
-        <w:rPr>
-          <w:rStyle w:val="CommentTok"/>
-        </w:rPr>
-        <w:t xml:space="preserve"># fn2 &lt;- function(x){</w:t>
-      </w:r>
-      <w:r>
-        <w:br w:type="textWrapping"/>
-      </w:r>
-      <w:r>
-        <w:rPr>
-          <w:rStyle w:val="CommentTok"/>
-        </w:rPr>
-        <w:t xml:space="preserve">#   md_part &lt;- paste0("-", str_split(today(), "\\-", n = 2)[[1]][[2]]) # the filter above adds the month and the day to years,</w:t>
-      </w:r>
-      <w:r>
-        <w:br w:type="textWrapping"/>
-      </w:r>
-      <w:r>
-        <w:rPr>
-          <w:rStyle w:val="CommentTok"/>
-        </w:rPr>
-        <w:t xml:space="preserve">#   # this needs to be removed using the lines above (from lubridate) and below</w:t>
-      </w:r>
-      <w:r>
-        <w:br w:type="textWrapping"/>
-      </w:r>
-      <w:r>
-        <w:rPr>
-          <w:rStyle w:val="CommentTok"/>
-        </w:rPr>
-        <w:t xml:space="preserve">#   year &lt;- dimnames(x$trend)[1][[1]]  %&gt;% str_replace_all(., md_part, "")  %&gt;% as.numeric()</w:t>
-      </w:r>
-      <w:r>
-        <w:br w:type="textWrapping"/>
-      </w:r>
-      <w:r>
-        <w:rPr>
-          <w:rStyle w:val="CommentTok"/>
-        </w:rPr>
-        <w:t xml:space="preserve">#   output &lt;- data.frame(year = year, cycle = x$cycle, trend = x$trend[,1])</w:t>
-      </w:r>
-      <w:r>
-        <w:br w:type="textWrapping"/>
-      </w:r>
-      <w:r>
-        <w:rPr>
-          <w:rStyle w:val="CommentTok"/>
-        </w:rPr>
-        <w:t xml:space="preserve">#   return(output)</w:t>
-      </w:r>
-      <w:r>
-        <w:br w:type="textWrapping"/>
-      </w:r>
-      <w:r>
-        <w:rPr>
-          <w:rStyle w:val="CommentTok"/>
-        </w:rPr>
-        <w:t xml:space="preserve"># }</w:t>
-      </w:r>
-      <w:r>
-        <w:br w:type="textWrapping"/>
-      </w:r>
-      <w:r>
-        <w:rPr>
-          <w:rStyle w:val="CommentTok"/>
-        </w:rPr>
-        <w:t xml:space="preserve"># </w:t>
-      </w:r>
-      <w:r>
-        <w:br w:type="textWrapping"/>
-      </w:r>
-      <w:r>
-        <w:rPr>
-          <w:rStyle w:val="CommentTok"/>
-        </w:rPr>
-        <w:t xml:space="preserve"># </w:t>
-      </w:r>
-      <w:r>
-        <w:br w:type="textWrapping"/>
-      </w:r>
-      <w:r>
-        <w:rPr>
-          <w:rStyle w:val="CommentTok"/>
-        </w:rPr>
-        <w:t xml:space="preserve"># dta_df_detrended_100 &lt;- ldply(dta_list_detrended_100, fn2) %&gt;% </w:t>
-      </w:r>
-      <w:r>
-        <w:br w:type="textWrapping"/>
-      </w:r>
-      <w:r>
-        <w:rPr>
-          <w:rStyle w:val="CommentTok"/>
-        </w:rPr>
-        <w:t xml:space="preserve">#   tbl_df %&gt;% rename(sex = .id)</w:t>
-      </w:r>
-      <w:r>
-        <w:br w:type="textWrapping"/>
-      </w:r>
-      <w:r>
-        <w:rPr>
-          <w:rStyle w:val="CommentTok"/>
-        </w:rPr>
-        <w:t xml:space="preserve"># </w:t>
-      </w:r>
-      <w:r>
-        <w:br w:type="textWrapping"/>
-      </w:r>
-      <w:r>
-        <w:rPr>
-          <w:rStyle w:val="CommentTok"/>
-        </w:rPr>
-        <w:t xml:space="preserve"># dta_df_detrended_6_25 &lt;- ldply(dta_list_detrended_6_25, fn2) %&gt;% </w:t>
-      </w:r>
-      <w:r>
-        <w:br w:type="textWrapping"/>
-      </w:r>
-      <w:r>
-        <w:rPr>
-          <w:rStyle w:val="CommentTok"/>
-        </w:rPr>
-        <w:t xml:space="preserve">#   tbl_df %&gt;% rename(sex = .id)</w:t>
-      </w:r>
-      <w:r>
-        <w:br w:type="textWrapping"/>
-      </w:r>
-      <w:r>
-        <w:rPr>
-          <w:rStyle w:val="CommentTok"/>
-        </w:rPr>
-        <w:t xml:space="preserve"># </w:t>
-      </w:r>
-      <w:r>
-        <w:br w:type="textWrapping"/>
-      </w:r>
-      <w:r>
-        <w:rPr>
-          <w:rStyle w:val="CommentTok"/>
-        </w:rPr>
-        <w:t xml:space="preserve"># dta_df_detrended_100 &lt;- dta_subset  %&gt;% </w:t>
-      </w:r>
-      <w:r>
-        <w:br w:type="textWrapping"/>
-      </w:r>
-      <w:r>
-        <w:rPr>
-          <w:rStyle w:val="CommentTok"/>
-        </w:rPr>
-        <w:t xml:space="preserve">#   select(year, rep)  %&gt;% </w:t>
-      </w:r>
-      <w:r>
-        <w:br w:type="textWrapping"/>
-      </w:r>
-      <w:r>
-        <w:rPr>
-          <w:rStyle w:val="CommentTok"/>
-        </w:rPr>
-        <w:t xml:space="preserve">#   distinct %&gt;% </w:t>
-      </w:r>
-      <w:r>
-        <w:br w:type="textWrapping"/>
-      </w:r>
-      <w:r>
-        <w:rPr>
-          <w:rStyle w:val="CommentTok"/>
-        </w:rPr>
-        <w:t xml:space="preserve">#   right_join(dta_df_detrended_100) </w:t>
-      </w:r>
-      <w:r>
-        <w:br w:type="textWrapping"/>
-      </w:r>
-      <w:r>
-        <w:rPr>
-          <w:rStyle w:val="CommentTok"/>
-        </w:rPr>
-        <w:t xml:space="preserve"># </w:t>
-      </w:r>
-      <w:r>
-        <w:br w:type="textWrapping"/>
-      </w:r>
-      <w:r>
-        <w:rPr>
-          <w:rStyle w:val="CommentTok"/>
-        </w:rPr>
-        <w:t xml:space="preserve"># dta_df_detrended_6_25 &lt;- dta_subset  %&gt;% </w:t>
-      </w:r>
-      <w:r>
-        <w:br w:type="textWrapping"/>
-      </w:r>
-      <w:r>
-        <w:rPr>
-          <w:rStyle w:val="CommentTok"/>
-        </w:rPr>
-        <w:t xml:space="preserve">#   select(year, rep)  %&gt;% </w:t>
-      </w:r>
-      <w:r>
-        <w:br w:type="textWrapping"/>
-      </w:r>
-      <w:r>
-        <w:rPr>
-          <w:rStyle w:val="CommentTok"/>
-        </w:rPr>
-        <w:t xml:space="preserve">#   distinct %&gt;% </w:t>
-      </w:r>
-      <w:r>
-        <w:br w:type="textWrapping"/>
-      </w:r>
-      <w:r>
-        <w:rPr>
-          <w:rStyle w:val="CommentTok"/>
-        </w:rPr>
-        <w:t xml:space="preserve">#   right_join(dta_df_detrended_6_25) </w:t>
-      </w:r>
-      <w:r>
-        <w:br w:type="textWrapping"/>
-      </w:r>
-      <w:r>
-        <w:rPr>
-          <w:rStyle w:val="CommentTok"/>
-        </w:rPr>
-        <w:t xml:space="preserve"># </w:t>
-      </w:r>
-      <w:r>
-        <w:br w:type="textWrapping"/>
-      </w:r>
-      <w:r>
-        <w:rPr>
-          <w:rStyle w:val="CommentTok"/>
-        </w:rPr>
-        <w:t xml:space="preserve"># write_csv(x = dta_df_detrended_100, path = "data/filtered/black_assault_subset_detrended_100.csv")</w:t>
-      </w:r>
-      <w:r>
-        <w:br w:type="textWrapping"/>
-      </w:r>
-      <w:r>
-        <w:rPr>
-          <w:rStyle w:val="CommentTok"/>
-        </w:rPr>
-        <w:t xml:space="preserve"># write_csv(x = dta_df_detrended_6_25, path = "data/filtered/black_assault_subset_detrended_6_25.csv")</w:t>
-      </w:r>
-      <w:r>
-        <w:br w:type="textWrapping"/>
-      </w:r>
-      <w:r>
-        <w:rPr>
-          <w:rStyle w:val="CommentTok"/>
-        </w:rPr>
-        <w:t xml:space="preserve"># </w:t>
-      </w:r>
-      <w:r>
-        <w:br w:type="textWrapping"/>
-      </w:r>
-      <w:r>
-        <w:rPr>
-          <w:rStyle w:val="CommentTok"/>
-        </w:rPr>
-        <w:t xml:space="preserve"># </w:t>
-      </w:r>
-      <w:r>
-        <w:br w:type="textWrapping"/>
-      </w:r>
-      <w:r>
-        <w:rPr>
-          <w:rStyle w:val="CommentTok"/>
-        </w:rPr>
-        <w:t xml:space="preserve"># </w:t>
-      </w:r>
-      <w:r>
-        <w:br w:type="textWrapping"/>
-      </w:r>
-      <w:r>
-        <w:rPr>
-          <w:rStyle w:val="CommentTok"/>
-        </w:rPr>
-        <w:t xml:space="preserve"># # display model summaries too </w:t>
-      </w:r>
-      <w:r>
-        <w:br w:type="textWrapping"/>
-      </w:r>
-      <w:r>
-        <w:rPr>
-          <w:rStyle w:val="CommentTok"/>
-        </w:rPr>
-        <w:t xml:space="preserve"># </w:t>
-      </w:r>
-      <w:r>
-        <w:br w:type="textWrapping"/>
-      </w:r>
-      <w:r>
-        <w:rPr>
-          <w:rStyle w:val="CommentTok"/>
-        </w:rPr>
-        <w:t xml:space="preserve"># sink(file = "support/hp_100_outputs.txt", split = T)</w:t>
-      </w:r>
-      <w:r>
-        <w:br w:type="textWrapping"/>
-      </w:r>
-      <w:r>
-        <w:rPr>
-          <w:rStyle w:val="CommentTok"/>
-        </w:rPr>
-        <w:t xml:space="preserve"># llply(mdl_hp_100, summary)</w:t>
-      </w:r>
-      <w:r>
-        <w:br w:type="textWrapping"/>
-      </w:r>
-      <w:r>
-        <w:rPr>
-          <w:rStyle w:val="CommentTok"/>
-        </w:rPr>
-        <w:t xml:space="preserve"># sink()</w:t>
-      </w:r>
-      <w:r>
-        <w:br w:type="textWrapping"/>
-      </w:r>
-      <w:r>
-        <w:rPr>
-          <w:rStyle w:val="CommentTok"/>
-        </w:rPr>
-        <w:t xml:space="preserve"># </w:t>
-      </w:r>
-      <w:r>
-        <w:br w:type="textWrapping"/>
-      </w:r>
-      <w:r>
-        <w:rPr>
-          <w:rStyle w:val="CommentTok"/>
-        </w:rPr>
-        <w:t xml:space="preserve"># sink(file = "support/hp_6_25_outputs.txt", split = T)</w:t>
-      </w:r>
-      <w:r>
-        <w:br w:type="textWrapping"/>
-      </w:r>
-      <w:r>
-        <w:rPr>
-          <w:rStyle w:val="CommentTok"/>
-        </w:rPr>
-        <w:t xml:space="preserve"># llply(mdl_hp_6_25, summary)</w:t>
-      </w:r>
-      <w:r>
-        <w:br w:type="textWrapping"/>
-      </w:r>
-      <w:r>
-        <w:rPr>
-          <w:rStyle w:val="CommentTok"/>
-        </w:rPr>
-        <w:t xml:space="preserve"># sink()</w:t>
-      </w:r>
-      <w:r>
-        <w:br w:type="textWrapping"/>
-      </w:r>
-      <w:r>
-        <w:rPr>
-          <w:rStyle w:val="CommentTok"/>
-        </w:rPr>
-        <w:t xml:space="preserve"># </w:t>
-      </w:r>
-      <w:r>
-        <w:br w:type="textWrapping"/>
-      </w:r>
-      <w:r>
-        <w:rPr>
-          <w:rStyle w:val="CommentTok"/>
-        </w:rPr>
-        <w:t xml:space="preserve"># </w:t>
+        <w:t xml:space="preserve"># this needs to be removed using the lines above (from lubridate) and below</w:t>
+      </w:r>
+      <w:r>
+        <w:br w:type="textWrapping"/>
+      </w:r>
+      <w:r>
+        <w:rPr>
+          <w:rStyle w:val="NormalTok"/>
+        </w:rPr>
+        <w:t xml:space="preserve"> </w:t>
+      </w:r>
+      <w:r>
+        <w:rPr>
+          <w:rStyle w:val="NormalTok"/>
+        </w:rPr>
+        <w:t xml:space="preserve"> </w:t>
+      </w:r>
+      <w:r>
+        <w:rPr>
+          <w:rStyle w:val="NormalTok"/>
+        </w:rPr>
+        <w:t xml:space="preserve">year &lt;-</w:t>
+      </w:r>
+      <w:r>
+        <w:rPr>
+          <w:rStyle w:val="StringTok"/>
+        </w:rPr>
+        <w:t xml:space="preserve"> </w:t>
+      </w:r>
+      <w:r>
+        <w:rPr>
+          <w:rStyle w:val="KeywordTok"/>
+        </w:rPr>
+        <w:t xml:space="preserve">dimnames</w:t>
+      </w:r>
+      <w:r>
+        <w:rPr>
+          <w:rStyle w:val="NormalTok"/>
+        </w:rPr>
+        <w:t xml:space="preserve">(x$trend)[</w:t>
+      </w:r>
+      <w:r>
+        <w:rPr>
+          <w:rStyle w:val="DecValTok"/>
+        </w:rPr>
+        <w:t xml:space="preserve">1</w:t>
+      </w:r>
+      <w:r>
+        <w:rPr>
+          <w:rStyle w:val="NormalTok"/>
+        </w:rPr>
+        <w:t xml:space="preserve">][[</w:t>
+      </w:r>
+      <w:r>
+        <w:rPr>
+          <w:rStyle w:val="DecValTok"/>
+        </w:rPr>
+        <w:t xml:space="preserve">1</w:t>
+      </w:r>
+      <w:r>
+        <w:rPr>
+          <w:rStyle w:val="NormalTok"/>
+        </w:rPr>
+        <w:t xml:space="preserve">]]  %&gt;%</w:t>
+      </w:r>
+      <w:r>
+        <w:rPr>
+          <w:rStyle w:val="StringTok"/>
+        </w:rPr>
+        <w:t xml:space="preserve"> </w:t>
+      </w:r>
+      <w:r>
+        <w:rPr>
+          <w:rStyle w:val="KeywordTok"/>
+        </w:rPr>
+        <w:t xml:space="preserve">str_replace_all</w:t>
+      </w:r>
+      <w:r>
+        <w:rPr>
+          <w:rStyle w:val="NormalTok"/>
+        </w:rPr>
+        <w:t xml:space="preserve">(., md_part, </w:t>
+      </w:r>
+      <w:r>
+        <w:rPr>
+          <w:rStyle w:val="StringTok"/>
+        </w:rPr>
+        <w:t xml:space="preserve">""</w:t>
+      </w:r>
+      <w:r>
+        <w:rPr>
+          <w:rStyle w:val="NormalTok"/>
+        </w:rPr>
+        <w:t xml:space="preserve">)  %&gt;%</w:t>
+      </w:r>
+      <w:r>
+        <w:rPr>
+          <w:rStyle w:val="StringTok"/>
+        </w:rPr>
+        <w:t xml:space="preserve"> </w:t>
+      </w:r>
+      <w:r>
+        <w:rPr>
+          <w:rStyle w:val="KeywordTok"/>
+        </w:rPr>
+        <w:t xml:space="preserve">as.numeric</w:t>
+      </w:r>
+      <w:r>
+        <w:rPr>
+          <w:rStyle w:val="NormalTok"/>
+        </w:rPr>
+        <w:t xml:space="preserve">()</w:t>
+      </w:r>
+      <w:r>
+        <w:br w:type="textWrapping"/>
+      </w:r>
+      <w:r>
+        <w:rPr>
+          <w:rStyle w:val="NormalTok"/>
+        </w:rPr>
+        <w:t xml:space="preserve"> </w:t>
+      </w:r>
+      <w:r>
+        <w:rPr>
+          <w:rStyle w:val="NormalTok"/>
+        </w:rPr>
+        <w:t xml:space="preserve"> </w:t>
+      </w:r>
+      <w:r>
+        <w:rPr>
+          <w:rStyle w:val="NormalTok"/>
+        </w:rPr>
+        <w:t xml:space="preserve">output &lt;-</w:t>
+      </w:r>
+      <w:r>
+        <w:rPr>
+          <w:rStyle w:val="StringTok"/>
+        </w:rPr>
+        <w:t xml:space="preserve"> </w:t>
+      </w:r>
+      <w:r>
+        <w:rPr>
+          <w:rStyle w:val="KeywordTok"/>
+        </w:rPr>
+        <w:t xml:space="preserve">data.frame</w:t>
+      </w:r>
+      <w:r>
+        <w:rPr>
+          <w:rStyle w:val="NormalTok"/>
+        </w:rPr>
+        <w:t xml:space="preserve">(</w:t>
+      </w:r>
+      <w:r>
+        <w:rPr>
+          <w:rStyle w:val="DataTypeTok"/>
+        </w:rPr>
+        <w:t xml:space="preserve">year =</w:t>
+      </w:r>
+      <w:r>
+        <w:rPr>
+          <w:rStyle w:val="NormalTok"/>
+        </w:rPr>
+        <w:t xml:space="preserve"> </w:t>
+      </w:r>
+      <w:r>
+        <w:rPr>
+          <w:rStyle w:val="NormalTok"/>
+        </w:rPr>
+        <w:t xml:space="preserve">year, </w:t>
+      </w:r>
+      <w:r>
+        <w:rPr>
+          <w:rStyle w:val="DataTypeTok"/>
+        </w:rPr>
+        <w:t xml:space="preserve">cycle =</w:t>
+      </w:r>
+      <w:r>
+        <w:rPr>
+          <w:rStyle w:val="NormalTok"/>
+        </w:rPr>
+        <w:t xml:space="preserve"> </w:t>
+      </w:r>
+      <w:r>
+        <w:rPr>
+          <w:rStyle w:val="NormalTok"/>
+        </w:rPr>
+        <w:t xml:space="preserve">x$cycle, </w:t>
+      </w:r>
+      <w:r>
+        <w:rPr>
+          <w:rStyle w:val="DataTypeTok"/>
+        </w:rPr>
+        <w:t xml:space="preserve">trend =</w:t>
+      </w:r>
+      <w:r>
+        <w:rPr>
+          <w:rStyle w:val="NormalTok"/>
+        </w:rPr>
+        <w:t xml:space="preserve"> </w:t>
+      </w:r>
+      <w:r>
+        <w:rPr>
+          <w:rStyle w:val="NormalTok"/>
+        </w:rPr>
+        <w:t xml:space="preserve">x$trend[,</w:t>
+      </w:r>
+      <w:r>
+        <w:rPr>
+          <w:rStyle w:val="DecValTok"/>
+        </w:rPr>
+        <w:t xml:space="preserve">1</w:t>
+      </w:r>
+      <w:r>
+        <w:rPr>
+          <w:rStyle w:val="NormalTok"/>
+        </w:rPr>
+        <w:t xml:space="preserve">])</w:t>
+      </w:r>
+      <w:r>
+        <w:br w:type="textWrapping"/>
+      </w:r>
+      <w:r>
+        <w:rPr>
+          <w:rStyle w:val="NormalTok"/>
+        </w:rPr>
+        <w:t xml:space="preserve"> </w:t>
+      </w:r>
+      <w:r>
+        <w:rPr>
+          <w:rStyle w:val="NormalTok"/>
+        </w:rPr>
+        <w:t xml:space="preserve"> </w:t>
+      </w:r>
+      <w:r>
+        <w:rPr>
+          <w:rStyle w:val="KeywordTok"/>
+        </w:rPr>
+        <w:t xml:space="preserve">return</w:t>
+      </w:r>
+      <w:r>
+        <w:rPr>
+          <w:rStyle w:val="NormalTok"/>
+        </w:rPr>
+        <w:t xml:space="preserve">(output)</w:t>
+      </w:r>
+      <w:r>
+        <w:br w:type="textWrapping"/>
+      </w:r>
+      <w:r>
+        <w:rPr>
+          <w:rStyle w:val="NormalTok"/>
+        </w:rPr>
+        <w:t xml:space="preserve">}</w:t>
+      </w:r>
+      <w:r>
+        <w:br w:type="textWrapping"/>
+      </w:r>
+      <w:r>
+        <w:br w:type="textWrapping"/>
+      </w:r>
+      <w:r>
+        <w:br w:type="textWrapping"/>
+      </w:r>
+      <w:r>
+        <w:rPr>
+          <w:rStyle w:val="NormalTok"/>
+        </w:rPr>
+        <w:t xml:space="preserve">dta_df_detrended_100 &lt;-</w:t>
+      </w:r>
+      <w:r>
+        <w:rPr>
+          <w:rStyle w:val="StringTok"/>
+        </w:rPr>
+        <w:t xml:space="preserve"> </w:t>
+      </w:r>
+      <w:r>
+        <w:rPr>
+          <w:rStyle w:val="KeywordTok"/>
+        </w:rPr>
+        <w:t xml:space="preserve">ldply</w:t>
+      </w:r>
+      <w:r>
+        <w:rPr>
+          <w:rStyle w:val="NormalTok"/>
+        </w:rPr>
+        <w:t xml:space="preserve">(dta_list_detrended_100, fn2) %&gt;%</w:t>
+      </w:r>
+      <w:r>
+        <w:rPr>
+          <w:rStyle w:val="StringTok"/>
+        </w:rPr>
+        <w:t xml:space="preserve"> </w:t>
+      </w:r>
+      <w:r>
+        <w:br w:type="textWrapping"/>
+      </w:r>
+      <w:r>
+        <w:rPr>
+          <w:rStyle w:val="StringTok"/>
+        </w:rPr>
+        <w:t xml:space="preserve">  </w:t>
+      </w:r>
+      <w:r>
+        <w:rPr>
+          <w:rStyle w:val="NormalTok"/>
+        </w:rPr>
+        <w:t xml:space="preserve">tbl_df %&gt;%</w:t>
+      </w:r>
+      <w:r>
+        <w:rPr>
+          <w:rStyle w:val="StringTok"/>
+        </w:rPr>
+        <w:t xml:space="preserve"> </w:t>
+      </w:r>
+      <w:r>
+        <w:rPr>
+          <w:rStyle w:val="KeywordTok"/>
+        </w:rPr>
+        <w:t xml:space="preserve">rename</w:t>
+      </w:r>
+      <w:r>
+        <w:rPr>
+          <w:rStyle w:val="NormalTok"/>
+        </w:rPr>
+        <w:t xml:space="preserve">(</w:t>
+      </w:r>
+      <w:r>
+        <w:rPr>
+          <w:rStyle w:val="DataTypeTok"/>
+        </w:rPr>
+        <w:t xml:space="preserve">sex =</w:t>
+      </w:r>
+      <w:r>
+        <w:rPr>
+          <w:rStyle w:val="NormalTok"/>
+        </w:rPr>
+        <w:t xml:space="preserve"> </w:t>
+      </w:r>
+      <w:r>
+        <w:rPr>
+          <w:rStyle w:val="NormalTok"/>
+        </w:rPr>
+        <w:t xml:space="preserve">.id)</w:t>
+      </w:r>
+      <w:r>
+        <w:br w:type="textWrapping"/>
+      </w:r>
+      <w:r>
+        <w:br w:type="textWrapping"/>
+      </w:r>
+      <w:r>
+        <w:rPr>
+          <w:rStyle w:val="NormalTok"/>
+        </w:rPr>
+        <w:t xml:space="preserve">dta_df_detrended_6_25 &lt;-</w:t>
+      </w:r>
+      <w:r>
+        <w:rPr>
+          <w:rStyle w:val="StringTok"/>
+        </w:rPr>
+        <w:t xml:space="preserve"> </w:t>
+      </w:r>
+      <w:r>
+        <w:rPr>
+          <w:rStyle w:val="KeywordTok"/>
+        </w:rPr>
+        <w:t xml:space="preserve">ldply</w:t>
+      </w:r>
+      <w:r>
+        <w:rPr>
+          <w:rStyle w:val="NormalTok"/>
+        </w:rPr>
+        <w:t xml:space="preserve">(dta_list_detrended_6_25, fn2) %&gt;%</w:t>
+      </w:r>
+      <w:r>
+        <w:rPr>
+          <w:rStyle w:val="StringTok"/>
+        </w:rPr>
+        <w:t xml:space="preserve"> </w:t>
+      </w:r>
+      <w:r>
+        <w:br w:type="textWrapping"/>
+      </w:r>
+      <w:r>
+        <w:rPr>
+          <w:rStyle w:val="StringTok"/>
+        </w:rPr>
+        <w:t xml:space="preserve">  </w:t>
+      </w:r>
+      <w:r>
+        <w:rPr>
+          <w:rStyle w:val="NormalTok"/>
+        </w:rPr>
+        <w:t xml:space="preserve">tbl_df %&gt;%</w:t>
+      </w:r>
+      <w:r>
+        <w:rPr>
+          <w:rStyle w:val="StringTok"/>
+        </w:rPr>
+        <w:t xml:space="preserve"> </w:t>
+      </w:r>
+      <w:r>
+        <w:rPr>
+          <w:rStyle w:val="KeywordTok"/>
+        </w:rPr>
+        <w:t xml:space="preserve">rename</w:t>
+      </w:r>
+      <w:r>
+        <w:rPr>
+          <w:rStyle w:val="NormalTok"/>
+        </w:rPr>
+        <w:t xml:space="preserve">(</w:t>
+      </w:r>
+      <w:r>
+        <w:rPr>
+          <w:rStyle w:val="DataTypeTok"/>
+        </w:rPr>
+        <w:t xml:space="preserve">sex =</w:t>
+      </w:r>
+      <w:r>
+        <w:rPr>
+          <w:rStyle w:val="NormalTok"/>
+        </w:rPr>
+        <w:t xml:space="preserve"> </w:t>
+      </w:r>
+      <w:r>
+        <w:rPr>
+          <w:rStyle w:val="NormalTok"/>
+        </w:rPr>
+        <w:t xml:space="preserve">.id)</w:t>
+      </w:r>
+      <w:r>
+        <w:br w:type="textWrapping"/>
+      </w:r>
+      <w:r>
+        <w:br w:type="textWrapping"/>
+      </w:r>
+      <w:r>
+        <w:br w:type="textWrapping"/>
+      </w:r>
+      <w:r>
+        <w:br w:type="textWrapping"/>
+      </w:r>
+      <w:r>
+        <w:br w:type="textWrapping"/>
+      </w:r>
+      <w:r>
+        <w:rPr>
+          <w:rStyle w:val="NormalTok"/>
+        </w:rPr>
+        <w:t xml:space="preserve">dta_df_detrended_100 &lt;-</w:t>
+      </w:r>
+      <w:r>
+        <w:rPr>
+          <w:rStyle w:val="StringTok"/>
+        </w:rPr>
+        <w:t xml:space="preserve"> </w:t>
+      </w:r>
+      <w:r>
+        <w:rPr>
+          <w:rStyle w:val="NormalTok"/>
+        </w:rPr>
+        <w:t xml:space="preserve">dta_subset  %&gt;%</w:t>
+      </w:r>
+      <w:r>
+        <w:rPr>
+          <w:rStyle w:val="StringTok"/>
+        </w:rPr>
+        <w:t xml:space="preserve"> </w:t>
+      </w:r>
+      <w:r>
+        <w:br w:type="textWrapping"/>
+      </w:r>
+      <w:r>
+        <w:rPr>
+          <w:rStyle w:val="StringTok"/>
+        </w:rPr>
+        <w:t xml:space="preserve">  </w:t>
+      </w:r>
+      <w:r>
+        <w:rPr>
+          <w:rStyle w:val="KeywordTok"/>
+        </w:rPr>
+        <w:t xml:space="preserve">select</w:t>
+      </w:r>
+      <w:r>
+        <w:rPr>
+          <w:rStyle w:val="NormalTok"/>
+        </w:rPr>
+        <w:t xml:space="preserve">(year, rep)  %&gt;%</w:t>
+      </w:r>
+      <w:r>
+        <w:rPr>
+          <w:rStyle w:val="StringTok"/>
+        </w:rPr>
+        <w:t xml:space="preserve"> </w:t>
+      </w:r>
+      <w:r>
+        <w:br w:type="textWrapping"/>
+      </w:r>
+      <w:r>
+        <w:rPr>
+          <w:rStyle w:val="StringTok"/>
+        </w:rPr>
+        <w:t xml:space="preserve">  </w:t>
+      </w:r>
+      <w:r>
+        <w:rPr>
+          <w:rStyle w:val="NormalTok"/>
+        </w:rPr>
+        <w:t xml:space="preserve">distinct %&gt;%</w:t>
+      </w:r>
+      <w:r>
+        <w:rPr>
+          <w:rStyle w:val="StringTok"/>
+        </w:rPr>
+        <w:t xml:space="preserve"> </w:t>
+      </w:r>
+      <w:r>
+        <w:br w:type="textWrapping"/>
+      </w:r>
+      <w:r>
+        <w:rPr>
+          <w:rStyle w:val="StringTok"/>
+        </w:rPr>
+        <w:t xml:space="preserve">  </w:t>
+      </w:r>
+      <w:r>
+        <w:rPr>
+          <w:rStyle w:val="KeywordTok"/>
+        </w:rPr>
+        <w:t xml:space="preserve">right_join</w:t>
+      </w:r>
+      <w:r>
+        <w:rPr>
+          <w:rStyle w:val="NormalTok"/>
+        </w:rPr>
+        <w:t xml:space="preserve">(dta_df_detrended_100) </w:t>
+      </w:r>
+    </w:p>
+    <w:p>
+      <w:pPr>
+        <w:pStyle w:val="SourceCode"/>
+      </w:pPr>
+      <w:r>
+        <w:rPr>
+          <w:rStyle w:val="VerbatimChar"/>
+        </w:rPr>
+        <w:t xml:space="preserve">## Joining by: "year"</w:t>
+      </w:r>
+    </w:p>
+    <w:p>
+      <w:pPr>
+        <w:pStyle w:val="SourceCode"/>
+      </w:pPr>
+      <w:r>
+        <w:rPr>
+          <w:rStyle w:val="NormalTok"/>
+        </w:rPr>
+        <w:t xml:space="preserve">dta_df_detrended_6_25 &lt;-</w:t>
+      </w:r>
+      <w:r>
+        <w:rPr>
+          <w:rStyle w:val="StringTok"/>
+        </w:rPr>
+        <w:t xml:space="preserve"> </w:t>
+      </w:r>
+      <w:r>
+        <w:rPr>
+          <w:rStyle w:val="NormalTok"/>
+        </w:rPr>
+        <w:t xml:space="preserve">dta_subset  %&gt;%</w:t>
+      </w:r>
+      <w:r>
+        <w:rPr>
+          <w:rStyle w:val="StringTok"/>
+        </w:rPr>
+        <w:t xml:space="preserve"> </w:t>
+      </w:r>
+      <w:r>
+        <w:br w:type="textWrapping"/>
+      </w:r>
+      <w:r>
+        <w:rPr>
+          <w:rStyle w:val="StringTok"/>
+        </w:rPr>
+        <w:t xml:space="preserve">  </w:t>
+      </w:r>
+      <w:r>
+        <w:rPr>
+          <w:rStyle w:val="KeywordTok"/>
+        </w:rPr>
+        <w:t xml:space="preserve">select</w:t>
+      </w:r>
+      <w:r>
+        <w:rPr>
+          <w:rStyle w:val="NormalTok"/>
+        </w:rPr>
+        <w:t xml:space="preserve">(year, rep)  %&gt;%</w:t>
+      </w:r>
+      <w:r>
+        <w:rPr>
+          <w:rStyle w:val="StringTok"/>
+        </w:rPr>
+        <w:t xml:space="preserve"> </w:t>
+      </w:r>
+      <w:r>
+        <w:br w:type="textWrapping"/>
+      </w:r>
+      <w:r>
+        <w:rPr>
+          <w:rStyle w:val="StringTok"/>
+        </w:rPr>
+        <w:t xml:space="preserve">  </w:t>
+      </w:r>
+      <w:r>
+        <w:rPr>
+          <w:rStyle w:val="NormalTok"/>
+        </w:rPr>
+        <w:t xml:space="preserve">distinct %&gt;%</w:t>
+      </w:r>
+      <w:r>
+        <w:rPr>
+          <w:rStyle w:val="StringTok"/>
+        </w:rPr>
+        <w:t xml:space="preserve"> </w:t>
+      </w:r>
+      <w:r>
+        <w:br w:type="textWrapping"/>
+      </w:r>
+      <w:r>
+        <w:rPr>
+          <w:rStyle w:val="StringTok"/>
+        </w:rPr>
+        <w:t xml:space="preserve">  </w:t>
+      </w:r>
+      <w:r>
+        <w:rPr>
+          <w:rStyle w:val="KeywordTok"/>
+        </w:rPr>
+        <w:t xml:space="preserve">right_join</w:t>
+      </w:r>
+      <w:r>
+        <w:rPr>
+          <w:rStyle w:val="NormalTok"/>
+        </w:rPr>
+        <w:t xml:space="preserve">(dta_df_detrended_6_25) </w:t>
+      </w:r>
+    </w:p>
+    <w:p>
+      <w:pPr>
+        <w:pStyle w:val="SourceCode"/>
+      </w:pPr>
+      <w:r>
+        <w:rPr>
+          <w:rStyle w:val="VerbatimChar"/>
+        </w:rPr>
+        <w:t xml:space="preserve">## Joining by: "year"</w:t>
+      </w:r>
+    </w:p>
+    <w:p>
+      <w:pPr>
+        <w:pStyle w:val="SourceCode"/>
+      </w:pPr>
+      <w:r>
+        <w:rPr>
+          <w:rStyle w:val="NormalTok"/>
+        </w:rPr>
+        <w:t xml:space="preserve">dta_df_detrended_100 &lt;-</w:t>
+      </w:r>
+      <w:r>
+        <w:rPr>
+          <w:rStyle w:val="StringTok"/>
+        </w:rPr>
+        <w:t xml:space="preserve"> </w:t>
+      </w:r>
+      <w:r>
+        <w:rPr>
+          <w:rStyle w:val="NormalTok"/>
+        </w:rPr>
+        <w:t xml:space="preserve">dta_df_detrended_100 %&gt;%</w:t>
+      </w:r>
+      <w:r>
+        <w:rPr>
+          <w:rStyle w:val="StringTok"/>
+        </w:rPr>
+        <w:t xml:space="preserve"> </w:t>
+      </w:r>
+      <w:r>
+        <w:rPr>
+          <w:rStyle w:val="KeywordTok"/>
+        </w:rPr>
+        <w:t xml:space="preserve">mutate</w:t>
+      </w:r>
+      <w:r>
+        <w:rPr>
+          <w:rStyle w:val="NormalTok"/>
+        </w:rPr>
+        <w:t xml:space="preserve">(</w:t>
+      </w:r>
+      <w:r>
+        <w:rPr>
+          <w:rStyle w:val="DataTypeTok"/>
+        </w:rPr>
+        <w:t xml:space="preserve">filter =</w:t>
+      </w:r>
+      <w:r>
+        <w:rPr>
+          <w:rStyle w:val="NormalTok"/>
+        </w:rPr>
+        <w:t xml:space="preserve"> </w:t>
+      </w:r>
+      <w:r>
+        <w:rPr>
+          <w:rStyle w:val="DecValTok"/>
+        </w:rPr>
+        <w:t xml:space="preserve">100</w:t>
+      </w:r>
+      <w:r>
+        <w:rPr>
+          <w:rStyle w:val="NormalTok"/>
+        </w:rPr>
+        <w:t xml:space="preserve">)</w:t>
+      </w:r>
+      <w:r>
+        <w:br w:type="textWrapping"/>
+      </w:r>
+      <w:r>
+        <w:rPr>
+          <w:rStyle w:val="NormalTok"/>
+        </w:rPr>
+        <w:t xml:space="preserve">dta_df_detrended_6_25 &lt;-</w:t>
+      </w:r>
+      <w:r>
+        <w:rPr>
+          <w:rStyle w:val="StringTok"/>
+        </w:rPr>
+        <w:t xml:space="preserve"> </w:t>
+      </w:r>
+      <w:r>
+        <w:rPr>
+          <w:rStyle w:val="NormalTok"/>
+        </w:rPr>
+        <w:t xml:space="preserve">dta_df_detrended_6_25 %&gt;%</w:t>
+      </w:r>
+      <w:r>
+        <w:rPr>
+          <w:rStyle w:val="StringTok"/>
+        </w:rPr>
+        <w:t xml:space="preserve"> </w:t>
+      </w:r>
+      <w:r>
+        <w:rPr>
+          <w:rStyle w:val="KeywordTok"/>
+        </w:rPr>
+        <w:t xml:space="preserve">mutate</w:t>
+      </w:r>
+      <w:r>
+        <w:rPr>
+          <w:rStyle w:val="NormalTok"/>
+        </w:rPr>
+        <w:t xml:space="preserve">(</w:t>
+      </w:r>
+      <w:r>
+        <w:rPr>
+          <w:rStyle w:val="DataTypeTok"/>
+        </w:rPr>
+        <w:t xml:space="preserve">filter =</w:t>
+      </w:r>
+      <w:r>
+        <w:rPr>
+          <w:rStyle w:val="NormalTok"/>
+        </w:rPr>
+        <w:t xml:space="preserve"> </w:t>
+      </w:r>
+      <w:r>
+        <w:rPr>
+          <w:rStyle w:val="FloatTok"/>
+        </w:rPr>
+        <w:t xml:space="preserve">6.25</w:t>
+      </w:r>
+      <w:r>
+        <w:rPr>
+          <w:rStyle w:val="NormalTok"/>
+        </w:rPr>
+        <w:t xml:space="preserve">)</w:t>
+      </w:r>
+      <w:r>
+        <w:br w:type="textWrapping"/>
+      </w:r>
+      <w:r>
+        <w:br w:type="textWrapping"/>
+      </w:r>
+      <w:r>
+        <w:br w:type="textWrapping"/>
+      </w:r>
+      <w:r>
+        <w:br w:type="textWrapping"/>
+      </w:r>
+      <w:r>
+        <w:rPr>
+          <w:rStyle w:val="NormalTok"/>
+        </w:rPr>
+        <w:t xml:space="preserve">dta_df_detrended &lt;-</w:t>
+      </w:r>
+      <w:r>
+        <w:rPr>
+          <w:rStyle w:val="StringTok"/>
+        </w:rPr>
+        <w:t xml:space="preserve"> </w:t>
+      </w:r>
+      <w:r>
+        <w:rPr>
+          <w:rStyle w:val="KeywordTok"/>
+        </w:rPr>
+        <w:t xml:space="preserve">bind_rows</w:t>
+      </w:r>
+      <w:r>
+        <w:rPr>
+          <w:rStyle w:val="NormalTok"/>
+        </w:rPr>
+        <w:t xml:space="preserve">(dta_df_detrended_100, dta_df_detrended_6_25)</w:t>
+      </w:r>
+      <w:r>
+        <w:br w:type="textWrapping"/>
+      </w:r>
+      <w:r>
+        <w:rPr>
+          <w:rStyle w:val="NormalTok"/>
+        </w:rPr>
+        <w:t xml:space="preserve">dta_df_detrended &lt;-</w:t>
+      </w:r>
+      <w:r>
+        <w:rPr>
+          <w:rStyle w:val="StringTok"/>
+        </w:rPr>
+        <w:t xml:space="preserve"> </w:t>
+      </w:r>
+      <w:r>
+        <w:rPr>
+          <w:rStyle w:val="NormalTok"/>
+        </w:rPr>
+        <w:t xml:space="preserve">dta_df_detrended %&gt;%</w:t>
+      </w:r>
+      <w:r>
+        <w:rPr>
+          <w:rStyle w:val="StringTok"/>
+        </w:rPr>
+        <w:t xml:space="preserve"> </w:t>
+      </w:r>
+      <w:r>
+        <w:br w:type="textWrapping"/>
+      </w:r>
+      <w:r>
+        <w:rPr>
+          <w:rStyle w:val="StringTok"/>
+        </w:rPr>
+        <w:t xml:space="preserve">  </w:t>
+      </w:r>
+      <w:r>
+        <w:rPr>
+          <w:rStyle w:val="KeywordTok"/>
+        </w:rPr>
+        <w:t xml:space="preserve">left_join</w:t>
+      </w:r>
+      <w:r>
+        <w:rPr>
+          <w:rStyle w:val="NormalTok"/>
+        </w:rPr>
+        <w:t xml:space="preserve">(simple) %&gt;%</w:t>
+      </w:r>
+      <w:r>
+        <w:rPr>
+          <w:rStyle w:val="StringTok"/>
+        </w:rPr>
+        <w:t xml:space="preserve"> </w:t>
+      </w:r>
+      <w:r>
+        <w:br w:type="textWrapping"/>
+      </w:r>
+      <w:r>
+        <w:rPr>
+          <w:rStyle w:val="StringTok"/>
+        </w:rPr>
+        <w:t xml:space="preserve">  </w:t>
+      </w:r>
+      <w:r>
+        <w:rPr>
+          <w:rStyle w:val="KeywordTok"/>
+        </w:rPr>
+        <w:t xml:space="preserve">select</w:t>
+      </w:r>
+      <w:r>
+        <w:rPr>
+          <w:rStyle w:val="NormalTok"/>
+        </w:rPr>
+        <w:t xml:space="preserve">( -year2) %&gt;%</w:t>
+      </w:r>
+      <w:r>
+        <w:rPr>
+          <w:rStyle w:val="StringTok"/>
+        </w:rPr>
+        <w:t xml:space="preserve"> </w:t>
+      </w:r>
+      <w:r>
+        <w:br w:type="textWrapping"/>
+      </w:r>
+      <w:r>
+        <w:rPr>
+          <w:rStyle w:val="StringTok"/>
+        </w:rPr>
+        <w:t xml:space="preserve">  </w:t>
+      </w:r>
+      <w:r>
+        <w:rPr>
+          <w:rStyle w:val="KeywordTok"/>
+        </w:rPr>
+        <w:t xml:space="preserve">rename</w:t>
+      </w:r>
+      <w:r>
+        <w:rPr>
+          <w:rStyle w:val="NormalTok"/>
+        </w:rPr>
+        <w:t xml:space="preserve">(</w:t>
+      </w:r>
+      <w:r>
+        <w:rPr>
+          <w:rStyle w:val="DataTypeTok"/>
+        </w:rPr>
+        <w:t xml:space="preserve">actual =</w:t>
+      </w:r>
+      <w:r>
+        <w:rPr>
+          <w:rStyle w:val="NormalTok"/>
+        </w:rPr>
+        <w:t xml:space="preserve"> </w:t>
+      </w:r>
+      <w:r>
+        <w:rPr>
+          <w:rStyle w:val="NormalTok"/>
+        </w:rPr>
+        <w:t xml:space="preserve">lg10mr) %&gt;%</w:t>
+      </w:r>
+      <w:r>
+        <w:rPr>
+          <w:rStyle w:val="StringTok"/>
+        </w:rPr>
+        <w:t xml:space="preserve"> </w:t>
+      </w:r>
+      <w:r>
+        <w:br w:type="textWrapping"/>
+      </w:r>
+      <w:r>
+        <w:rPr>
+          <w:rStyle w:val="StringTok"/>
+        </w:rPr>
+        <w:t xml:space="preserve">  </w:t>
+      </w:r>
+      <w:r>
+        <w:rPr>
+          <w:rStyle w:val="KeywordTok"/>
+        </w:rPr>
+        <w:t xml:space="preserve">mutate</w:t>
+      </w:r>
+      <w:r>
+        <w:rPr>
+          <w:rStyle w:val="NormalTok"/>
+        </w:rPr>
+        <w:t xml:space="preserve">(</w:t>
+      </w:r>
+      <w:r>
+        <w:rPr>
+          <w:rStyle w:val="DataTypeTok"/>
+        </w:rPr>
+        <w:t xml:space="preserve">filter =</w:t>
+      </w:r>
+      <w:r>
+        <w:rPr>
+          <w:rStyle w:val="NormalTok"/>
+        </w:rPr>
+        <w:t xml:space="preserve"> </w:t>
+      </w:r>
+      <w:r>
+        <w:rPr>
+          <w:rStyle w:val="KeywordTok"/>
+        </w:rPr>
+        <w:t xml:space="preserve">factor</w:t>
+      </w:r>
+      <w:r>
+        <w:rPr>
+          <w:rStyle w:val="NormalTok"/>
+        </w:rPr>
+        <w:t xml:space="preserve">(filter))</w:t>
+      </w:r>
+    </w:p>
+    <w:p>
+      <w:pPr>
+        <w:pStyle w:val="SourceCode"/>
+      </w:pPr>
+      <w:r>
+        <w:rPr>
+          <w:rStyle w:val="VerbatimChar"/>
+        </w:rPr>
+        <w:t xml:space="preserve">## Joining by: c("year", "sex")</w:t>
+      </w:r>
+    </w:p>
+    <w:p>
+      <w:pPr>
+        <w:pStyle w:val="SourceCode"/>
+      </w:pPr>
+      <w:r>
+        <w:rPr>
+          <w:rStyle w:val="NormalTok"/>
+        </w:rPr>
+        <w:t xml:space="preserve">dta_df_detrended %&gt;%</w:t>
+      </w:r>
+      <w:r>
+        <w:rPr>
+          <w:rStyle w:val="StringTok"/>
+        </w:rPr>
+        <w:t xml:space="preserve"> </w:t>
+      </w:r>
+      <w:r>
+        <w:br w:type="textWrapping"/>
+      </w:r>
+      <w:r>
+        <w:rPr>
+          <w:rStyle w:val="StringTok"/>
+        </w:rPr>
+        <w:t xml:space="preserve">  </w:t>
+      </w:r>
+      <w:r>
+        <w:rPr>
+          <w:rStyle w:val="KeywordTok"/>
+        </w:rPr>
+        <w:t xml:space="preserve">ggplot</w:t>
+      </w:r>
+      <w:r>
+        <w:rPr>
+          <w:rStyle w:val="NormalTok"/>
+        </w:rPr>
+        <w:t xml:space="preserve">(., </w:t>
+      </w:r>
+      <w:r>
+        <w:rPr>
+          <w:rStyle w:val="KeywordTok"/>
+        </w:rPr>
+        <w:t xml:space="preserve">aes</w:t>
+      </w:r>
+      <w:r>
+        <w:rPr>
+          <w:rStyle w:val="NormalTok"/>
+        </w:rPr>
+        <w:t xml:space="preserve">(</w:t>
+      </w:r>
+      <w:r>
+        <w:rPr>
+          <w:rStyle w:val="DataTypeTok"/>
+        </w:rPr>
+        <w:t xml:space="preserve">x =</w:t>
+      </w:r>
+      <w:r>
+        <w:rPr>
+          <w:rStyle w:val="NormalTok"/>
+        </w:rPr>
+        <w:t xml:space="preserve"> </w:t>
+      </w:r>
+      <w:r>
+        <w:rPr>
+          <w:rStyle w:val="NormalTok"/>
+        </w:rPr>
+        <w:t xml:space="preserve">year)) +</w:t>
+      </w:r>
+      <w:r>
+        <w:br w:type="textWrapping"/>
+      </w:r>
+      <w:r>
+        <w:rPr>
+          <w:rStyle w:val="StringTok"/>
+        </w:rPr>
+        <w:t xml:space="preserve">  </w:t>
+      </w:r>
+      <w:r>
+        <w:rPr>
+          <w:rStyle w:val="KeywordTok"/>
+        </w:rPr>
+        <w:t xml:space="preserve">geom_point</w:t>
+      </w:r>
+      <w:r>
+        <w:rPr>
+          <w:rStyle w:val="NormalTok"/>
+        </w:rPr>
+        <w:t xml:space="preserve">(</w:t>
+      </w:r>
+      <w:r>
+        <w:rPr>
+          <w:rStyle w:val="KeywordTok"/>
+        </w:rPr>
+        <w:t xml:space="preserve">aes</w:t>
+      </w:r>
+      <w:r>
+        <w:rPr>
+          <w:rStyle w:val="NormalTok"/>
+        </w:rPr>
+        <w:t xml:space="preserve">(</w:t>
+      </w:r>
+      <w:r>
+        <w:rPr>
+          <w:rStyle w:val="DataTypeTok"/>
+        </w:rPr>
+        <w:t xml:space="preserve">y =</w:t>
+      </w:r>
+      <w:r>
+        <w:rPr>
+          <w:rStyle w:val="NormalTok"/>
+        </w:rPr>
+        <w:t xml:space="preserve"> </w:t>
+      </w:r>
+      <w:r>
+        <w:rPr>
+          <w:rStyle w:val="NormalTok"/>
+        </w:rPr>
+        <w:t xml:space="preserve">actual)) +</w:t>
+      </w:r>
+      <w:r>
+        <w:br w:type="textWrapping"/>
+      </w:r>
+      <w:r>
+        <w:rPr>
+          <w:rStyle w:val="StringTok"/>
+        </w:rPr>
+        <w:t xml:space="preserve">  </w:t>
+      </w:r>
+      <w:r>
+        <w:rPr>
+          <w:rStyle w:val="KeywordTok"/>
+        </w:rPr>
+        <w:t xml:space="preserve">geom_line</w:t>
+      </w:r>
+      <w:r>
+        <w:rPr>
+          <w:rStyle w:val="NormalTok"/>
+        </w:rPr>
+        <w:t xml:space="preserve">(</w:t>
+      </w:r>
+      <w:r>
+        <w:rPr>
+          <w:rStyle w:val="KeywordTok"/>
+        </w:rPr>
+        <w:t xml:space="preserve">aes</w:t>
+      </w:r>
+      <w:r>
+        <w:rPr>
+          <w:rStyle w:val="NormalTok"/>
+        </w:rPr>
+        <w:t xml:space="preserve">(</w:t>
+      </w:r>
+      <w:r>
+        <w:rPr>
+          <w:rStyle w:val="DataTypeTok"/>
+        </w:rPr>
+        <w:t xml:space="preserve">y =</w:t>
+      </w:r>
+      <w:r>
+        <w:rPr>
+          <w:rStyle w:val="NormalTok"/>
+        </w:rPr>
+        <w:t xml:space="preserve"> </w:t>
+      </w:r>
+      <w:r>
+        <w:rPr>
+          <w:rStyle w:val="NormalTok"/>
+        </w:rPr>
+        <w:t xml:space="preserve">trend, </w:t>
+      </w:r>
+      <w:r>
+        <w:rPr>
+          <w:rStyle w:val="DataTypeTok"/>
+        </w:rPr>
+        <w:t xml:space="preserve">colour =</w:t>
+      </w:r>
+      <w:r>
+        <w:rPr>
+          <w:rStyle w:val="NormalTok"/>
+        </w:rPr>
+        <w:t xml:space="preserve"> </w:t>
+      </w:r>
+      <w:r>
+        <w:rPr>
+          <w:rStyle w:val="NormalTok"/>
+        </w:rPr>
+        <w:t xml:space="preserve">filter, </w:t>
+      </w:r>
+      <w:r>
+        <w:rPr>
+          <w:rStyle w:val="DataTypeTok"/>
+        </w:rPr>
+        <w:t xml:space="preserve">group =</w:t>
+      </w:r>
+      <w:r>
+        <w:rPr>
+          <w:rStyle w:val="NormalTok"/>
+        </w:rPr>
+        <w:t xml:space="preserve"> </w:t>
+      </w:r>
+      <w:r>
+        <w:rPr>
+          <w:rStyle w:val="NormalTok"/>
+        </w:rPr>
+        <w:t xml:space="preserve">filter)) +</w:t>
+      </w:r>
+      <w:r>
+        <w:rPr>
+          <w:rStyle w:val="StringTok"/>
+        </w:rPr>
+        <w:t xml:space="preserve"> </w:t>
+      </w:r>
+      <w:r>
+        <w:br w:type="textWrapping"/>
+      </w:r>
+      <w:r>
+        <w:rPr>
+          <w:rStyle w:val="StringTok"/>
+        </w:rPr>
+        <w:t xml:space="preserve">  </w:t>
+      </w:r>
+      <w:r>
+        <w:rPr>
+          <w:rStyle w:val="KeywordTok"/>
+        </w:rPr>
+        <w:t xml:space="preserve">facet_wrap</w:t>
+      </w:r>
+      <w:r>
+        <w:rPr>
+          <w:rStyle w:val="NormalTok"/>
+        </w:rPr>
+        <w:t xml:space="preserve">(~</w:t>
+      </w:r>
+      <w:r>
+        <w:rPr>
+          <w:rStyle w:val="StringTok"/>
+        </w:rPr>
+        <w:t xml:space="preserve"> </w:t>
+      </w:r>
+      <w:r>
+        <w:rPr>
+          <w:rStyle w:val="NormalTok"/>
+        </w:rPr>
+        <w:t xml:space="preserve">sex) +</w:t>
+      </w:r>
+      <w:r>
+        <w:rPr>
+          <w:rStyle w:val="StringTok"/>
+        </w:rPr>
+        <w:t xml:space="preserve"> </w:t>
+      </w:r>
+      <w:r>
+        <w:br w:type="textWrapping"/>
+      </w:r>
+      <w:r>
+        <w:rPr>
+          <w:rStyle w:val="StringTok"/>
+        </w:rPr>
+        <w:t xml:space="preserve">  </w:t>
+      </w:r>
+      <w:r>
+        <w:rPr>
+          <w:rStyle w:val="KeywordTok"/>
+        </w:rPr>
+        <w:t xml:space="preserve">labs</w:t>
+      </w:r>
+      <w:r>
+        <w:rPr>
+          <w:rStyle w:val="NormalTok"/>
+        </w:rPr>
+        <w:t xml:space="preserve">(</w:t>
+      </w:r>
+      <w:r>
+        <w:rPr>
+          <w:rStyle w:val="DataTypeTok"/>
+        </w:rPr>
+        <w:t xml:space="preserve">y =</w:t>
+      </w:r>
+      <w:r>
+        <w:rPr>
+          <w:rStyle w:val="NormalTok"/>
+        </w:rPr>
+        <w:t xml:space="preserve"> </w:t>
+      </w:r>
+      <w:r>
+        <w:rPr>
+          <w:rStyle w:val="StringTok"/>
+        </w:rPr>
+        <w:t xml:space="preserve">"trend"</w:t>
+      </w:r>
+      <w:r>
+        <w:rPr>
+          <w:rStyle w:val="NormalTok"/>
+        </w:rPr>
+        <w:t xml:space="preserve">, </w:t>
+      </w:r>
+      <w:r>
+        <w:rPr>
+          <w:rStyle w:val="DataTypeTok"/>
+        </w:rPr>
+        <w:t xml:space="preserve">title =</w:t>
+      </w:r>
+      <w:r>
+        <w:rPr>
+          <w:rStyle w:val="NormalTok"/>
+        </w:rPr>
+        <w:t xml:space="preserve"> </w:t>
+      </w:r>
+      <w:r>
+        <w:rPr>
+          <w:rStyle w:val="StringTok"/>
+        </w:rPr>
+        <w:t xml:space="preserve">"Trend"</w:t>
+      </w:r>
+      <w:r>
+        <w:rPr>
+          <w:rStyle w:val="NormalTok"/>
+        </w:rPr>
+        <w:t xml:space="preserve">)</w:t>
+      </w:r>
+    </w:p>
+    <w:p>
+      <w:r>
+        <w:drawing>
+          <wp:inline>
+            <wp:extent cx="4610100" cy="3695700"/>
+            <wp:effectExtent b="0" l="0" r="0" t="0"/>
+            <wp:docPr descr="" id="1" name="Picture"/>
+            <a:graphic>
+              <a:graphicData uri="http://schemas.openxmlformats.org/drawingml/2006/picture">
+                <pic:pic>
+                  <pic:nvPicPr>
+                    <pic:cNvPr descr="assault_homicide_subset_results_files/figure-docx/unnamed-chunk-7-1.png" id="0" name="Picture"/>
+                    <pic:cNvPicPr>
+                      <a:picLocks noChangeArrowheads="1" noChangeAspect="1"/>
+                    </pic:cNvPicPr>
+                  </pic:nvPicPr>
+                  <pic:blipFill>
+                    <a:blip r:embed="rId31"/>
+                    <a:stretch>
+                      <a:fillRect/>
+                    </a:stretch>
+                  </pic:blipFill>
+                  <pic:spPr bwMode="auto">
+                    <a:xfrm>
+                      <a:off x="0" y="0"/>
+                      <a:ext cx="4610100" cy="3695700"/>
+                    </a:xfrm>
+                    <a:prstGeom prst="rect">
+                      <a:avLst/>
+                    </a:prstGeom>
+                    <a:noFill/>
+                    <a:ln w="9525">
+                      <a:noFill/>
+                      <a:headEnd/>
+                      <a:tailEnd/>
+                    </a:ln>
+                  </pic:spPr>
+                </pic:pic>
+              </a:graphicData>
+            </a:graphic>
+          </wp:inline>
+        </w:drawing>
+      </w:r>
+    </w:p>
+    <w:p>
+      <w:pPr>
+        <w:pStyle w:val="SourceCode"/>
+      </w:pPr>
+      <w:r>
+        <w:rPr>
+          <w:rStyle w:val="NormalTok"/>
+        </w:rPr>
+        <w:t xml:space="preserve">dta_df_detrended %&gt;%</w:t>
+      </w:r>
+      <w:r>
+        <w:rPr>
+          <w:rStyle w:val="StringTok"/>
+        </w:rPr>
+        <w:t xml:space="preserve"> </w:t>
+      </w:r>
+      <w:r>
+        <w:br w:type="textWrapping"/>
+      </w:r>
+      <w:r>
+        <w:rPr>
+          <w:rStyle w:val="StringTok"/>
+        </w:rPr>
+        <w:t xml:space="preserve">  </w:t>
+      </w:r>
+      <w:r>
+        <w:rPr>
+          <w:rStyle w:val="KeywordTok"/>
+        </w:rPr>
+        <w:t xml:space="preserve">ggplot</w:t>
+      </w:r>
+      <w:r>
+        <w:rPr>
+          <w:rStyle w:val="NormalTok"/>
+        </w:rPr>
+        <w:t xml:space="preserve">(., </w:t>
+      </w:r>
+      <w:r>
+        <w:rPr>
+          <w:rStyle w:val="KeywordTok"/>
+        </w:rPr>
+        <w:t xml:space="preserve">aes</w:t>
+      </w:r>
+      <w:r>
+        <w:rPr>
+          <w:rStyle w:val="NormalTok"/>
+        </w:rPr>
+        <w:t xml:space="preserve">(</w:t>
+      </w:r>
+      <w:r>
+        <w:rPr>
+          <w:rStyle w:val="DataTypeTok"/>
+        </w:rPr>
+        <w:t xml:space="preserve">x =</w:t>
+      </w:r>
+      <w:r>
+        <w:rPr>
+          <w:rStyle w:val="NormalTok"/>
+        </w:rPr>
+        <w:t xml:space="preserve"> </w:t>
+      </w:r>
+      <w:r>
+        <w:rPr>
+          <w:rStyle w:val="NormalTok"/>
+        </w:rPr>
+        <w:t xml:space="preserve">year)) +</w:t>
+      </w:r>
+      <w:r>
+        <w:br w:type="textWrapping"/>
+      </w:r>
+      <w:r>
+        <w:rPr>
+          <w:rStyle w:val="StringTok"/>
+        </w:rPr>
+        <w:t xml:space="preserve">  </w:t>
+      </w:r>
+      <w:r>
+        <w:rPr>
+          <w:rStyle w:val="KeywordTok"/>
+        </w:rPr>
+        <w:t xml:space="preserve">geom_line</w:t>
+      </w:r>
+      <w:r>
+        <w:rPr>
+          <w:rStyle w:val="NormalTok"/>
+        </w:rPr>
+        <w:t xml:space="preserve">(</w:t>
+      </w:r>
+      <w:r>
+        <w:rPr>
+          <w:rStyle w:val="KeywordTok"/>
+        </w:rPr>
+        <w:t xml:space="preserve">aes</w:t>
+      </w:r>
+      <w:r>
+        <w:rPr>
+          <w:rStyle w:val="NormalTok"/>
+        </w:rPr>
+        <w:t xml:space="preserve">(</w:t>
+      </w:r>
+      <w:r>
+        <w:rPr>
+          <w:rStyle w:val="DataTypeTok"/>
+        </w:rPr>
+        <w:t xml:space="preserve">y =</w:t>
+      </w:r>
+      <w:r>
+        <w:rPr>
+          <w:rStyle w:val="NormalTok"/>
+        </w:rPr>
+        <w:t xml:space="preserve"> </w:t>
+      </w:r>
+      <w:r>
+        <w:rPr>
+          <w:rStyle w:val="NormalTok"/>
+        </w:rPr>
+        <w:t xml:space="preserve">cycle, </w:t>
+      </w:r>
+      <w:r>
+        <w:rPr>
+          <w:rStyle w:val="DataTypeTok"/>
+        </w:rPr>
+        <w:t xml:space="preserve">colour =</w:t>
+      </w:r>
+      <w:r>
+        <w:rPr>
+          <w:rStyle w:val="NormalTok"/>
+        </w:rPr>
+        <w:t xml:space="preserve"> </w:t>
+      </w:r>
+      <w:r>
+        <w:rPr>
+          <w:rStyle w:val="NormalTok"/>
+        </w:rPr>
+        <w:t xml:space="preserve">filter, </w:t>
+      </w:r>
+      <w:r>
+        <w:rPr>
+          <w:rStyle w:val="DataTypeTok"/>
+        </w:rPr>
+        <w:t xml:space="preserve">group =</w:t>
+      </w:r>
+      <w:r>
+        <w:rPr>
+          <w:rStyle w:val="NormalTok"/>
+        </w:rPr>
+        <w:t xml:space="preserve"> </w:t>
+      </w:r>
+      <w:r>
+        <w:rPr>
+          <w:rStyle w:val="NormalTok"/>
+        </w:rPr>
+        <w:t xml:space="preserve">filter)) +</w:t>
+      </w:r>
+      <w:r>
+        <w:rPr>
+          <w:rStyle w:val="StringTok"/>
+        </w:rPr>
+        <w:t xml:space="preserve"> </w:t>
+      </w:r>
+      <w:r>
+        <w:br w:type="textWrapping"/>
+      </w:r>
+      <w:r>
+        <w:rPr>
+          <w:rStyle w:val="StringTok"/>
+        </w:rPr>
+        <w:t xml:space="preserve">  </w:t>
+      </w:r>
+      <w:r>
+        <w:rPr>
+          <w:rStyle w:val="KeywordTok"/>
+        </w:rPr>
+        <w:t xml:space="preserve">facet_wrap</w:t>
+      </w:r>
+      <w:r>
+        <w:rPr>
+          <w:rStyle w:val="NormalTok"/>
+        </w:rPr>
+        <w:t xml:space="preserve">(~</w:t>
+      </w:r>
+      <w:r>
+        <w:rPr>
+          <w:rStyle w:val="StringTok"/>
+        </w:rPr>
+        <w:t xml:space="preserve"> </w:t>
+      </w:r>
+      <w:r>
+        <w:rPr>
+          <w:rStyle w:val="NormalTok"/>
+        </w:rPr>
+        <w:t xml:space="preserve">sex) +</w:t>
+      </w:r>
+      <w:r>
+        <w:rPr>
+          <w:rStyle w:val="StringTok"/>
+        </w:rPr>
+        <w:t xml:space="preserve"> </w:t>
+      </w:r>
+      <w:r>
+        <w:br w:type="textWrapping"/>
+      </w:r>
+      <w:r>
+        <w:rPr>
+          <w:rStyle w:val="StringTok"/>
+        </w:rPr>
+        <w:t xml:space="preserve">  </w:t>
+      </w:r>
+      <w:r>
+        <w:rPr>
+          <w:rStyle w:val="KeywordTok"/>
+        </w:rPr>
+        <w:t xml:space="preserve">labs</w:t>
+      </w:r>
+      <w:r>
+        <w:rPr>
+          <w:rStyle w:val="NormalTok"/>
+        </w:rPr>
+        <w:t xml:space="preserve">(</w:t>
+      </w:r>
+      <w:r>
+        <w:rPr>
+          <w:rStyle w:val="DataTypeTok"/>
+        </w:rPr>
+        <w:t xml:space="preserve">y =</w:t>
+      </w:r>
+      <w:r>
+        <w:rPr>
+          <w:rStyle w:val="NormalTok"/>
+        </w:rPr>
+        <w:t xml:space="preserve"> </w:t>
+      </w:r>
+      <w:r>
+        <w:rPr>
+          <w:rStyle w:val="StringTok"/>
+        </w:rPr>
+        <w:t xml:space="preserve">"cycle"</w:t>
+      </w:r>
+      <w:r>
+        <w:rPr>
+          <w:rStyle w:val="NormalTok"/>
+        </w:rPr>
+        <w:t xml:space="preserve">, </w:t>
+      </w:r>
+      <w:r>
+        <w:rPr>
+          <w:rStyle w:val="DataTypeTok"/>
+        </w:rPr>
+        <w:t xml:space="preserve">title =</w:t>
+      </w:r>
+      <w:r>
+        <w:rPr>
+          <w:rStyle w:val="NormalTok"/>
+        </w:rPr>
+        <w:t xml:space="preserve"> </w:t>
+      </w:r>
+      <w:r>
+        <w:rPr>
+          <w:rStyle w:val="StringTok"/>
+        </w:rPr>
+        <w:t xml:space="preserve">"cycle"</w:t>
+      </w:r>
+      <w:r>
+        <w:rPr>
+          <w:rStyle w:val="NormalTok"/>
+        </w:rPr>
+        <w:t xml:space="preserve">)</w:t>
+      </w:r>
+    </w:p>
+    <w:p>
+      <w:r>
+        <w:drawing>
+          <wp:inline>
+            <wp:extent cx="4610100" cy="3695700"/>
+            <wp:effectExtent b="0" l="0" r="0" t="0"/>
+            <wp:docPr descr="" id="1" name="Picture"/>
+            <a:graphic>
+              <a:graphicData uri="http://schemas.openxmlformats.org/drawingml/2006/picture">
+                <pic:pic>
+                  <pic:nvPicPr>
+                    <pic:cNvPr descr="assault_homicide_subset_results_files/figure-docx/unnamed-chunk-7-2.png" id="0" name="Picture"/>
+                    <pic:cNvPicPr>
+                      <a:picLocks noChangeArrowheads="1" noChangeAspect="1"/>
+                    </pic:cNvPicPr>
+                  </pic:nvPicPr>
+                  <pic:blipFill>
+                    <a:blip r:embed="rId32"/>
+                    <a:stretch>
+                      <a:fillRect/>
+                    </a:stretch>
+                  </pic:blipFill>
+                  <pic:spPr bwMode="auto">
+                    <a:xfrm>
+                      <a:off x="0" y="0"/>
+                      <a:ext cx="4610100" cy="3695700"/>
+                    </a:xfrm>
+                    <a:prstGeom prst="rect">
+                      <a:avLst/>
+                    </a:prstGeom>
+                    <a:noFill/>
+                    <a:ln w="9525">
+                      <a:noFill/>
+                      <a:headEnd/>
+                      <a:tailEnd/>
+                    </a:ln>
+                  </pic:spPr>
+                </pic:pic>
+              </a:graphicData>
+            </a:graphic>
+          </wp:inline>
+        </w:drawing>
+      </w:r>
+    </w:p>
+    <w:p>
+      <w:r>
+        <w:t xml:space="preserve">Of the two variants of the model, the parameter 6.25 appears to provide a much closer fit, even though it does not appear to be as close as a 12th order polynomial.</w:t>
+      </w:r>
+    </w:p>
+    <w:p>
+      <w:r>
+        <w:t xml:space="preserve">We will now consider the relationship between cycle and rep</w:t>
+      </w:r>
+    </w:p>
+    <w:p>
+      <w:pPr>
+        <w:pStyle w:val="SourceCode"/>
+      </w:pPr>
+      <w:r>
+        <w:rPr>
+          <w:rStyle w:val="NormalTok"/>
+        </w:rPr>
+        <w:t xml:space="preserve">dta_df_detrended  %&gt;%</w:t>
+      </w:r>
+      <w:r>
+        <w:rPr>
+          <w:rStyle w:val="StringTok"/>
+        </w:rPr>
+        <w:t xml:space="preserve"> </w:t>
+      </w:r>
+      <w:r>
+        <w:rPr>
+          <w:rStyle w:val="KeywordTok"/>
+        </w:rPr>
+        <w:t xml:space="preserve">filter</w:t>
+      </w:r>
+      <w:r>
+        <w:rPr>
+          <w:rStyle w:val="NormalTok"/>
+        </w:rPr>
+        <w:t xml:space="preserve">(sex ==</w:t>
+      </w:r>
+      <w:r>
+        <w:rPr>
+          <w:rStyle w:val="StringTok"/>
+        </w:rPr>
+        <w:t xml:space="preserve"> "female"</w:t>
+      </w:r>
+      <w:r>
+        <w:rPr>
+          <w:rStyle w:val="NormalTok"/>
+        </w:rPr>
+        <w:t xml:space="preserve">, filter ==</w:t>
+      </w:r>
+      <w:r>
+        <w:rPr>
+          <w:rStyle w:val="StringTok"/>
+        </w:rPr>
+        <w:t xml:space="preserve"> </w:t>
+      </w:r>
+      <w:r>
+        <w:rPr>
+          <w:rStyle w:val="DecValTok"/>
+        </w:rPr>
+        <w:t xml:space="preserve">100</w:t>
+      </w:r>
+      <w:r>
+        <w:rPr>
+          <w:rStyle w:val="NormalTok"/>
+        </w:rPr>
+        <w:t xml:space="preserve">)  %&gt;%</w:t>
+      </w:r>
+      <w:r>
+        <w:rPr>
+          <w:rStyle w:val="StringTok"/>
+        </w:rPr>
+        <w:t xml:space="preserve"> </w:t>
+      </w:r>
+      <w:r>
+        <w:rPr>
+          <w:rStyle w:val="KeywordTok"/>
+        </w:rPr>
+        <w:t xml:space="preserve">lm</w:t>
+      </w:r>
+      <w:r>
+        <w:rPr>
+          <w:rStyle w:val="NormalTok"/>
+        </w:rPr>
+        <w:t xml:space="preserve">(cycle ~</w:t>
+      </w:r>
+      <w:r>
+        <w:rPr>
+          <w:rStyle w:val="StringTok"/>
+        </w:rPr>
+        <w:t xml:space="preserve"> </w:t>
+      </w:r>
+      <w:r>
+        <w:rPr>
+          <w:rStyle w:val="NormalTok"/>
+        </w:rPr>
+        <w:t xml:space="preserve">rep, .)  %&gt;%</w:t>
+      </w:r>
+      <w:r>
+        <w:rPr>
+          <w:rStyle w:val="StringTok"/>
+        </w:rPr>
+        <w:t xml:space="preserve"> </w:t>
+      </w:r>
+      <w:r>
+        <w:rPr>
+          <w:rStyle w:val="NormalTok"/>
+        </w:rPr>
+        <w:t xml:space="preserve">summary</w:t>
+      </w:r>
+    </w:p>
+    <w:p>
+      <w:pPr>
+        <w:pStyle w:val="SourceCode"/>
+      </w:pPr>
+      <w:r>
+        <w:rPr>
+          <w:rStyle w:val="VerbatimChar"/>
+        </w:rPr>
+        <w:t xml:space="preserve">## </w:t>
+      </w:r>
+      <w:r>
+        <w:br w:type="textWrapping"/>
+      </w:r>
+      <w:r>
+        <w:rPr>
+          <w:rStyle w:val="VerbatimChar"/>
+        </w:rPr>
+        <w:t xml:space="preserve">## Call:</w:t>
+      </w:r>
+      <w:r>
+        <w:br w:type="textWrapping"/>
+      </w:r>
+      <w:r>
+        <w:rPr>
+          <w:rStyle w:val="VerbatimChar"/>
+        </w:rPr>
+        <w:t xml:space="preserve">## lm(formula = cycle ~ rep, data = .)</w:t>
+      </w:r>
+      <w:r>
+        <w:br w:type="textWrapping"/>
+      </w:r>
+      <w:r>
+        <w:rPr>
+          <w:rStyle w:val="VerbatimChar"/>
+        </w:rPr>
+        <w:t xml:space="preserve">## </w:t>
+      </w:r>
+      <w:r>
+        <w:br w:type="textWrapping"/>
+      </w:r>
+      <w:r>
+        <w:rPr>
+          <w:rStyle w:val="VerbatimChar"/>
+        </w:rPr>
+        <w:t xml:space="preserve">## Residuals:</w:t>
+      </w:r>
+      <w:r>
+        <w:br w:type="textWrapping"/>
+      </w:r>
+      <w:r>
+        <w:rPr>
+          <w:rStyle w:val="VerbatimChar"/>
+        </w:rPr>
+        <w:t xml:space="preserve">##      Min       1Q   Median       3Q      Max </w:t>
+      </w:r>
+      <w:r>
+        <w:br w:type="textWrapping"/>
+      </w:r>
+      <w:r>
+        <w:rPr>
+          <w:rStyle w:val="VerbatimChar"/>
+        </w:rPr>
+        <w:t xml:space="preserve">## -0.06912 -0.02343  0.00048  0.01848  0.07643 </w:t>
+      </w:r>
+      <w:r>
+        <w:br w:type="textWrapping"/>
+      </w:r>
+      <w:r>
+        <w:rPr>
+          <w:rStyle w:val="VerbatimChar"/>
+        </w:rPr>
+        <w:t xml:space="preserve">## </w:t>
+      </w:r>
+      <w:r>
+        <w:br w:type="textWrapping"/>
+      </w:r>
+      <w:r>
+        <w:rPr>
+          <w:rStyle w:val="VerbatimChar"/>
+        </w:rPr>
+        <w:t xml:space="preserve">## Coefficients:</w:t>
+      </w:r>
+      <w:r>
+        <w:br w:type="textWrapping"/>
+      </w:r>
+      <w:r>
+        <w:rPr>
+          <w:rStyle w:val="VerbatimChar"/>
+        </w:rPr>
+        <w:t xml:space="preserve">##              Estimate Std. Error t value Pr(&gt;|t|)</w:t>
+      </w:r>
+      <w:r>
+        <w:br w:type="textWrapping"/>
+      </w:r>
+      <w:r>
+        <w:rPr>
+          <w:rStyle w:val="VerbatimChar"/>
+        </w:rPr>
+        <w:t xml:space="preserve">## (Intercept)  0.006223   0.006268   0.993    0.326</w:t>
+      </w:r>
+      <w:r>
+        <w:br w:type="textWrapping"/>
+      </w:r>
+      <w:r>
+        <w:rPr>
+          <w:rStyle w:val="VerbatimChar"/>
+        </w:rPr>
+        <w:t xml:space="preserve">## rep         -0.015395   0.009858  -1.562    0.125</w:t>
+      </w:r>
+      <w:r>
+        <w:br w:type="textWrapping"/>
+      </w:r>
+      <w:r>
+        <w:rPr>
+          <w:rStyle w:val="VerbatimChar"/>
+        </w:rPr>
+        <w:t xml:space="preserve">## </w:t>
+      </w:r>
+      <w:r>
+        <w:br w:type="textWrapping"/>
+      </w:r>
+      <w:r>
+        <w:rPr>
+          <w:rStyle w:val="VerbatimChar"/>
+        </w:rPr>
+        <w:t xml:space="preserve">## Residual standard error: 0.03316 on 45 degrees of freedom</w:t>
+      </w:r>
+      <w:r>
+        <w:br w:type="textWrapping"/>
+      </w:r>
+      <w:r>
+        <w:rPr>
+          <w:rStyle w:val="VerbatimChar"/>
+        </w:rPr>
+        <w:t xml:space="preserve">## Multiple R-squared:  0.05141,    Adjusted R-squared:  0.03033 </w:t>
+      </w:r>
+      <w:r>
+        <w:br w:type="textWrapping"/>
+      </w:r>
+      <w:r>
+        <w:rPr>
+          <w:rStyle w:val="VerbatimChar"/>
+        </w:rPr>
+        <w:t xml:space="preserve">## F-statistic: 2.439 on 1 and 45 DF,  p-value: 0.1254</w:t>
+      </w:r>
+    </w:p>
+    <w:p>
+      <w:pPr>
+        <w:pStyle w:val="SourceCode"/>
+      </w:pPr>
+      <w:r>
+        <w:rPr>
+          <w:rStyle w:val="NormalTok"/>
+        </w:rPr>
+        <w:t xml:space="preserve">dta_df_detrended  %&gt;%</w:t>
+      </w:r>
+      <w:r>
+        <w:rPr>
+          <w:rStyle w:val="StringTok"/>
+        </w:rPr>
+        <w:t xml:space="preserve"> </w:t>
+      </w:r>
+      <w:r>
+        <w:rPr>
+          <w:rStyle w:val="KeywordTok"/>
+        </w:rPr>
+        <w:t xml:space="preserve">filter</w:t>
+      </w:r>
+      <w:r>
+        <w:rPr>
+          <w:rStyle w:val="NormalTok"/>
+        </w:rPr>
+        <w:t xml:space="preserve">(sex ==</w:t>
+      </w:r>
+      <w:r>
+        <w:rPr>
+          <w:rStyle w:val="StringTok"/>
+        </w:rPr>
+        <w:t xml:space="preserve"> "male"</w:t>
+      </w:r>
+      <w:r>
+        <w:rPr>
+          <w:rStyle w:val="NormalTok"/>
+        </w:rPr>
+        <w:t xml:space="preserve">, filter ==</w:t>
+      </w:r>
+      <w:r>
+        <w:rPr>
+          <w:rStyle w:val="StringTok"/>
+        </w:rPr>
+        <w:t xml:space="preserve"> </w:t>
+      </w:r>
+      <w:r>
+        <w:rPr>
+          <w:rStyle w:val="DecValTok"/>
+        </w:rPr>
+        <w:t xml:space="preserve">100</w:t>
+      </w:r>
+      <w:r>
+        <w:rPr>
+          <w:rStyle w:val="NormalTok"/>
+        </w:rPr>
+        <w:t xml:space="preserve">)  %&gt;%</w:t>
+      </w:r>
+      <w:r>
+        <w:rPr>
+          <w:rStyle w:val="StringTok"/>
+        </w:rPr>
+        <w:t xml:space="preserve"> </w:t>
+      </w:r>
+      <w:r>
+        <w:rPr>
+          <w:rStyle w:val="KeywordTok"/>
+        </w:rPr>
+        <w:t xml:space="preserve">lm</w:t>
+      </w:r>
+      <w:r>
+        <w:rPr>
+          <w:rStyle w:val="NormalTok"/>
+        </w:rPr>
+        <w:t xml:space="preserve">(cycle ~</w:t>
+      </w:r>
+      <w:r>
+        <w:rPr>
+          <w:rStyle w:val="StringTok"/>
+        </w:rPr>
+        <w:t xml:space="preserve"> </w:t>
+      </w:r>
+      <w:r>
+        <w:rPr>
+          <w:rStyle w:val="NormalTok"/>
+        </w:rPr>
+        <w:t xml:space="preserve">rep, .)  %&gt;%</w:t>
+      </w:r>
+      <w:r>
+        <w:rPr>
+          <w:rStyle w:val="StringTok"/>
+        </w:rPr>
+        <w:t xml:space="preserve"> </w:t>
+      </w:r>
+      <w:r>
+        <w:rPr>
+          <w:rStyle w:val="NormalTok"/>
+        </w:rPr>
+        <w:t xml:space="preserve">summary</w:t>
+      </w:r>
+    </w:p>
+    <w:p>
+      <w:pPr>
+        <w:pStyle w:val="SourceCode"/>
+      </w:pPr>
+      <w:r>
+        <w:rPr>
+          <w:rStyle w:val="VerbatimChar"/>
+        </w:rPr>
+        <w:t xml:space="preserve">## </w:t>
+      </w:r>
+      <w:r>
+        <w:br w:type="textWrapping"/>
+      </w:r>
+      <w:r>
+        <w:rPr>
+          <w:rStyle w:val="VerbatimChar"/>
+        </w:rPr>
+        <w:t xml:space="preserve">## Call:</w:t>
+      </w:r>
+      <w:r>
+        <w:br w:type="textWrapping"/>
+      </w:r>
+      <w:r>
+        <w:rPr>
+          <w:rStyle w:val="VerbatimChar"/>
+        </w:rPr>
+        <w:t xml:space="preserve">## lm(formula = cycle ~ rep, data = .)</w:t>
+      </w:r>
+      <w:r>
+        <w:br w:type="textWrapping"/>
+      </w:r>
+      <w:r>
+        <w:rPr>
+          <w:rStyle w:val="VerbatimChar"/>
+        </w:rPr>
+        <w:t xml:space="preserve">## </w:t>
+      </w:r>
+      <w:r>
+        <w:br w:type="textWrapping"/>
+      </w:r>
+      <w:r>
+        <w:rPr>
+          <w:rStyle w:val="VerbatimChar"/>
+        </w:rPr>
+        <w:t xml:space="preserve">## Residuals:</w:t>
+      </w:r>
+      <w:r>
+        <w:br w:type="textWrapping"/>
+      </w:r>
+      <w:r>
+        <w:rPr>
+          <w:rStyle w:val="VerbatimChar"/>
+        </w:rPr>
+        <w:t xml:space="preserve">##       Min        1Q    Median        3Q       Max </w:t>
+      </w:r>
+      <w:r>
+        <w:br w:type="textWrapping"/>
+      </w:r>
+      <w:r>
+        <w:rPr>
+          <w:rStyle w:val="VerbatimChar"/>
+        </w:rPr>
+        <w:t xml:space="preserve">## -0.094622 -0.025577  0.001311  0.024168  0.078109 </w:t>
+      </w:r>
+      <w:r>
+        <w:br w:type="textWrapping"/>
+      </w:r>
+      <w:r>
+        <w:rPr>
+          <w:rStyle w:val="VerbatimChar"/>
+        </w:rPr>
+        <w:t xml:space="preserve">## </w:t>
+      </w:r>
+      <w:r>
+        <w:br w:type="textWrapping"/>
+      </w:r>
+      <w:r>
+        <w:rPr>
+          <w:rStyle w:val="VerbatimChar"/>
+        </w:rPr>
+        <w:t xml:space="preserve">## Coefficients:</w:t>
+      </w:r>
+      <w:r>
+        <w:br w:type="textWrapping"/>
+      </w:r>
+      <w:r>
+        <w:rPr>
+          <w:rStyle w:val="VerbatimChar"/>
+        </w:rPr>
+        <w:t xml:space="preserve">##              Estimate Std. Error t value Pr(&gt;|t|)</w:t>
+      </w:r>
+      <w:r>
+        <w:br w:type="textWrapping"/>
+      </w:r>
+      <w:r>
+        <w:rPr>
+          <w:rStyle w:val="VerbatimChar"/>
+        </w:rPr>
+        <w:t xml:space="preserve">## (Intercept)  0.006613   0.008002   0.826    0.413</w:t>
+      </w:r>
+      <w:r>
+        <w:br w:type="textWrapping"/>
+      </w:r>
+      <w:r>
+        <w:rPr>
+          <w:rStyle w:val="VerbatimChar"/>
+        </w:rPr>
+        <w:t xml:space="preserve">## rep         -0.016359   0.012586  -1.300    0.200</w:t>
+      </w:r>
+      <w:r>
+        <w:br w:type="textWrapping"/>
+      </w:r>
+      <w:r>
+        <w:rPr>
+          <w:rStyle w:val="VerbatimChar"/>
+        </w:rPr>
+        <w:t xml:space="preserve">## </w:t>
+      </w:r>
+      <w:r>
+        <w:br w:type="textWrapping"/>
+      </w:r>
+      <w:r>
+        <w:rPr>
+          <w:rStyle w:val="VerbatimChar"/>
+        </w:rPr>
+        <w:t xml:space="preserve">## Residual standard error: 0.04234 on 45 degrees of freedom</w:t>
+      </w:r>
+      <w:r>
+        <w:br w:type="textWrapping"/>
+      </w:r>
+      <w:r>
+        <w:rPr>
+          <w:rStyle w:val="VerbatimChar"/>
+        </w:rPr>
+        <w:t xml:space="preserve">## Multiple R-squared:  0.03619,    Adjusted R-squared:  0.01477 </w:t>
+      </w:r>
+      <w:r>
+        <w:br w:type="textWrapping"/>
+      </w:r>
+      <w:r>
+        <w:rPr>
+          <w:rStyle w:val="VerbatimChar"/>
+        </w:rPr>
+        <w:t xml:space="preserve">## F-statistic:  1.69 on 1 and 45 DF,  p-value: 0.2003</w:t>
+      </w:r>
+    </w:p>
+    <w:p>
+      <w:pPr>
+        <w:pStyle w:val="SourceCode"/>
+      </w:pPr>
+      <w:r>
+        <w:rPr>
+          <w:rStyle w:val="NormalTok"/>
+        </w:rPr>
+        <w:t xml:space="preserve">dta_df_detrended  %&gt;%</w:t>
+      </w:r>
+      <w:r>
+        <w:rPr>
+          <w:rStyle w:val="StringTok"/>
+        </w:rPr>
+        <w:t xml:space="preserve"> </w:t>
+      </w:r>
+      <w:r>
+        <w:rPr>
+          <w:rStyle w:val="KeywordTok"/>
+        </w:rPr>
+        <w:t xml:space="preserve">filter</w:t>
+      </w:r>
+      <w:r>
+        <w:rPr>
+          <w:rStyle w:val="NormalTok"/>
+        </w:rPr>
+        <w:t xml:space="preserve">(sex ==</w:t>
+      </w:r>
+      <w:r>
+        <w:rPr>
+          <w:rStyle w:val="StringTok"/>
+        </w:rPr>
+        <w:t xml:space="preserve"> "female"</w:t>
+      </w:r>
+      <w:r>
+        <w:rPr>
+          <w:rStyle w:val="NormalTok"/>
+        </w:rPr>
+        <w:t xml:space="preserve">, filter ==</w:t>
+      </w:r>
+      <w:r>
+        <w:rPr>
+          <w:rStyle w:val="StringTok"/>
+        </w:rPr>
+        <w:t xml:space="preserve"> </w:t>
+      </w:r>
+      <w:r>
+        <w:rPr>
+          <w:rStyle w:val="FloatTok"/>
+        </w:rPr>
+        <w:t xml:space="preserve">6.25</w:t>
+      </w:r>
+      <w:r>
+        <w:rPr>
+          <w:rStyle w:val="NormalTok"/>
+        </w:rPr>
+        <w:t xml:space="preserve">)  %&gt;%</w:t>
+      </w:r>
+      <w:r>
+        <w:rPr>
+          <w:rStyle w:val="StringTok"/>
+        </w:rPr>
+        <w:t xml:space="preserve"> </w:t>
+      </w:r>
+      <w:r>
+        <w:rPr>
+          <w:rStyle w:val="KeywordTok"/>
+        </w:rPr>
+        <w:t xml:space="preserve">lm</w:t>
+      </w:r>
+      <w:r>
+        <w:rPr>
+          <w:rStyle w:val="NormalTok"/>
+        </w:rPr>
+        <w:t xml:space="preserve">(cycle ~</w:t>
+      </w:r>
+      <w:r>
+        <w:rPr>
+          <w:rStyle w:val="StringTok"/>
+        </w:rPr>
+        <w:t xml:space="preserve"> </w:t>
+      </w:r>
+      <w:r>
+        <w:rPr>
+          <w:rStyle w:val="NormalTok"/>
+        </w:rPr>
+        <w:t xml:space="preserve">rep, .)  %&gt;%</w:t>
+      </w:r>
+      <w:r>
+        <w:rPr>
+          <w:rStyle w:val="StringTok"/>
+        </w:rPr>
+        <w:t xml:space="preserve"> </w:t>
+      </w:r>
+      <w:r>
+        <w:rPr>
+          <w:rStyle w:val="NormalTok"/>
+        </w:rPr>
+        <w:t xml:space="preserve">summary</w:t>
+      </w:r>
+    </w:p>
+    <w:p>
+      <w:pPr>
+        <w:pStyle w:val="SourceCode"/>
+      </w:pPr>
+      <w:r>
+        <w:rPr>
+          <w:rStyle w:val="VerbatimChar"/>
+        </w:rPr>
+        <w:t xml:space="preserve">## </w:t>
+      </w:r>
+      <w:r>
+        <w:br w:type="textWrapping"/>
+      </w:r>
+      <w:r>
+        <w:rPr>
+          <w:rStyle w:val="VerbatimChar"/>
+        </w:rPr>
+        <w:t xml:space="preserve">## Call:</w:t>
+      </w:r>
+      <w:r>
+        <w:br w:type="textWrapping"/>
+      </w:r>
+      <w:r>
+        <w:rPr>
+          <w:rStyle w:val="VerbatimChar"/>
+        </w:rPr>
+        <w:t xml:space="preserve">## lm(formula = cycle ~ rep, data = .)</w:t>
+      </w:r>
+      <w:r>
+        <w:br w:type="textWrapping"/>
+      </w:r>
+      <w:r>
+        <w:rPr>
+          <w:rStyle w:val="VerbatimChar"/>
+        </w:rPr>
+        <w:t xml:space="preserve">## </w:t>
+      </w:r>
+      <w:r>
+        <w:br w:type="textWrapping"/>
+      </w:r>
+      <w:r>
+        <w:rPr>
+          <w:rStyle w:val="VerbatimChar"/>
+        </w:rPr>
+        <w:t xml:space="preserve">## Residuals:</w:t>
+      </w:r>
+      <w:r>
+        <w:br w:type="textWrapping"/>
+      </w:r>
+      <w:r>
+        <w:rPr>
+          <w:rStyle w:val="VerbatimChar"/>
+        </w:rPr>
+        <w:t xml:space="preserve">##       Min        1Q    Median        3Q       Max </w:t>
+      </w:r>
+      <w:r>
+        <w:br w:type="textWrapping"/>
+      </w:r>
+      <w:r>
+        <w:rPr>
+          <w:rStyle w:val="VerbatimChar"/>
+        </w:rPr>
+        <w:t xml:space="preserve">## -0.029438 -0.010910 -0.001459  0.009451  0.040256 </w:t>
+      </w:r>
+      <w:r>
+        <w:br w:type="textWrapping"/>
+      </w:r>
+      <w:r>
+        <w:rPr>
+          <w:rStyle w:val="VerbatimChar"/>
+        </w:rPr>
+        <w:t xml:space="preserve">## </w:t>
+      </w:r>
+      <w:r>
+        <w:br w:type="textWrapping"/>
+      </w:r>
+      <w:r>
+        <w:rPr>
+          <w:rStyle w:val="VerbatimChar"/>
+        </w:rPr>
+        <w:t xml:space="preserve">## Coefficients:</w:t>
+      </w:r>
+      <w:r>
+        <w:br w:type="textWrapping"/>
+      </w:r>
+      <w:r>
+        <w:rPr>
+          <w:rStyle w:val="VerbatimChar"/>
+        </w:rPr>
+        <w:t xml:space="preserve">##              Estimate Std. Error t value Pr(&gt;|t|)</w:t>
+      </w:r>
+      <w:r>
+        <w:br w:type="textWrapping"/>
+      </w:r>
+      <w:r>
+        <w:rPr>
+          <w:rStyle w:val="VerbatimChar"/>
+        </w:rPr>
+        <w:t xml:space="preserve">## (Intercept)  0.001111   0.003414   0.325    0.746</w:t>
+      </w:r>
+      <w:r>
+        <w:br w:type="textWrapping"/>
+      </w:r>
+      <w:r>
+        <w:rPr>
+          <w:rStyle w:val="VerbatimChar"/>
+        </w:rPr>
+        <w:t xml:space="preserve">## rep         -0.002749   0.005369  -0.512    0.611</w:t>
+      </w:r>
+      <w:r>
+        <w:br w:type="textWrapping"/>
+      </w:r>
+      <w:r>
+        <w:rPr>
+          <w:rStyle w:val="VerbatimChar"/>
+        </w:rPr>
+        <w:t xml:space="preserve">## </w:t>
+      </w:r>
+      <w:r>
+        <w:br w:type="textWrapping"/>
+      </w:r>
+      <w:r>
+        <w:rPr>
+          <w:rStyle w:val="VerbatimChar"/>
+        </w:rPr>
+        <w:t xml:space="preserve">## Residual standard error: 0.01806 on 45 degrees of freedom</w:t>
+      </w:r>
+      <w:r>
+        <w:br w:type="textWrapping"/>
+      </w:r>
+      <w:r>
+        <w:rPr>
+          <w:rStyle w:val="VerbatimChar"/>
+        </w:rPr>
+        <w:t xml:space="preserve">## Multiple R-squared:  0.00579,    Adjusted R-squared:  -0.0163 </w:t>
+      </w:r>
+      <w:r>
+        <w:br w:type="textWrapping"/>
+      </w:r>
+      <w:r>
+        <w:rPr>
+          <w:rStyle w:val="VerbatimChar"/>
+        </w:rPr>
+        <w:t xml:space="preserve">## F-statistic: 0.2621 on 1 and 45 DF,  p-value: 0.6112</w:t>
+      </w:r>
+    </w:p>
+    <w:p>
+      <w:pPr>
+        <w:pStyle w:val="SourceCode"/>
+      </w:pPr>
+      <w:r>
+        <w:rPr>
+          <w:rStyle w:val="NormalTok"/>
+        </w:rPr>
+        <w:t xml:space="preserve">dta_df_detrended  %&gt;%</w:t>
+      </w:r>
+      <w:r>
+        <w:rPr>
+          <w:rStyle w:val="StringTok"/>
+        </w:rPr>
+        <w:t xml:space="preserve"> </w:t>
+      </w:r>
+      <w:r>
+        <w:rPr>
+          <w:rStyle w:val="KeywordTok"/>
+        </w:rPr>
+        <w:t xml:space="preserve">filter</w:t>
+      </w:r>
+      <w:r>
+        <w:rPr>
+          <w:rStyle w:val="NormalTok"/>
+        </w:rPr>
+        <w:t xml:space="preserve">(sex ==</w:t>
+      </w:r>
+      <w:r>
+        <w:rPr>
+          <w:rStyle w:val="StringTok"/>
+        </w:rPr>
+        <w:t xml:space="preserve"> "male"</w:t>
+      </w:r>
+      <w:r>
+        <w:rPr>
+          <w:rStyle w:val="NormalTok"/>
+        </w:rPr>
+        <w:t xml:space="preserve">, filter ==</w:t>
+      </w:r>
+      <w:r>
+        <w:rPr>
+          <w:rStyle w:val="StringTok"/>
+        </w:rPr>
+        <w:t xml:space="preserve"> </w:t>
+      </w:r>
+      <w:r>
+        <w:rPr>
+          <w:rStyle w:val="FloatTok"/>
+        </w:rPr>
+        <w:t xml:space="preserve">6.25</w:t>
+      </w:r>
+      <w:r>
+        <w:rPr>
+          <w:rStyle w:val="NormalTok"/>
+        </w:rPr>
+        <w:t xml:space="preserve">)  %&gt;%</w:t>
+      </w:r>
+      <w:r>
+        <w:rPr>
+          <w:rStyle w:val="StringTok"/>
+        </w:rPr>
+        <w:t xml:space="preserve"> </w:t>
+      </w:r>
+      <w:r>
+        <w:rPr>
+          <w:rStyle w:val="KeywordTok"/>
+        </w:rPr>
+        <w:t xml:space="preserve">lm</w:t>
+      </w:r>
+      <w:r>
+        <w:rPr>
+          <w:rStyle w:val="NormalTok"/>
+        </w:rPr>
+        <w:t xml:space="preserve">(cycle ~</w:t>
+      </w:r>
+      <w:r>
+        <w:rPr>
+          <w:rStyle w:val="StringTok"/>
+        </w:rPr>
+        <w:t xml:space="preserve"> </w:t>
+      </w:r>
+      <w:r>
+        <w:rPr>
+          <w:rStyle w:val="NormalTok"/>
+        </w:rPr>
+        <w:t xml:space="preserve">rep, .)  %&gt;%</w:t>
+      </w:r>
+      <w:r>
+        <w:rPr>
+          <w:rStyle w:val="StringTok"/>
+        </w:rPr>
+        <w:t xml:space="preserve"> </w:t>
+      </w:r>
+      <w:r>
+        <w:rPr>
+          <w:rStyle w:val="NormalTok"/>
+        </w:rPr>
+        <w:t xml:space="preserve">summary</w:t>
+      </w:r>
+    </w:p>
+    <w:p>
+      <w:pPr>
+        <w:pStyle w:val="SourceCode"/>
+      </w:pPr>
+      <w:r>
+        <w:rPr>
+          <w:rStyle w:val="VerbatimChar"/>
+        </w:rPr>
+        <w:t xml:space="preserve">## </w:t>
+      </w:r>
+      <w:r>
+        <w:br w:type="textWrapping"/>
+      </w:r>
+      <w:r>
+        <w:rPr>
+          <w:rStyle w:val="VerbatimChar"/>
+        </w:rPr>
+        <w:t xml:space="preserve">## Call:</w:t>
+      </w:r>
+      <w:r>
+        <w:br w:type="textWrapping"/>
+      </w:r>
+      <w:r>
+        <w:rPr>
+          <w:rStyle w:val="VerbatimChar"/>
+        </w:rPr>
+        <w:t xml:space="preserve">## lm(formula = cycle ~ rep, data = .)</w:t>
+      </w:r>
+      <w:r>
+        <w:br w:type="textWrapping"/>
+      </w:r>
+      <w:r>
+        <w:rPr>
+          <w:rStyle w:val="VerbatimChar"/>
+        </w:rPr>
+        <w:t xml:space="preserve">## </w:t>
+      </w:r>
+      <w:r>
+        <w:br w:type="textWrapping"/>
+      </w:r>
+      <w:r>
+        <w:rPr>
+          <w:rStyle w:val="VerbatimChar"/>
+        </w:rPr>
+        <w:t xml:space="preserve">## Residuals:</w:t>
+      </w:r>
+      <w:r>
+        <w:br w:type="textWrapping"/>
+      </w:r>
+      <w:r>
+        <w:rPr>
+          <w:rStyle w:val="VerbatimChar"/>
+        </w:rPr>
+        <w:t xml:space="preserve">##       Min        1Q    Median        3Q       Max </w:t>
+      </w:r>
+      <w:r>
+        <w:br w:type="textWrapping"/>
+      </w:r>
+      <w:r>
+        <w:rPr>
+          <w:rStyle w:val="VerbatimChar"/>
+        </w:rPr>
+        <w:t xml:space="preserve">## -0.040060 -0.012184 -0.000859  0.013419  0.046210 </w:t>
+      </w:r>
+      <w:r>
+        <w:br w:type="textWrapping"/>
+      </w:r>
+      <w:r>
+        <w:rPr>
+          <w:rStyle w:val="VerbatimChar"/>
+        </w:rPr>
+        <w:t xml:space="preserve">## </w:t>
+      </w:r>
+      <w:r>
+        <w:br w:type="textWrapping"/>
+      </w:r>
+      <w:r>
+        <w:rPr>
+          <w:rStyle w:val="VerbatimChar"/>
+        </w:rPr>
+        <w:t xml:space="preserve">## Coefficients:</w:t>
+      </w:r>
+      <w:r>
+        <w:br w:type="textWrapping"/>
+      </w:r>
+      <w:r>
+        <w:rPr>
+          <w:rStyle w:val="VerbatimChar"/>
+        </w:rPr>
+        <w:t xml:space="preserve">##               Estimate Std. Error t value Pr(&gt;|t|)</w:t>
+      </w:r>
+      <w:r>
+        <w:br w:type="textWrapping"/>
+      </w:r>
+      <w:r>
+        <w:rPr>
+          <w:rStyle w:val="VerbatimChar"/>
+        </w:rPr>
+        <w:t xml:space="preserve">## (Intercept)  0.0001775  0.0038605   0.046    0.964</w:t>
+      </w:r>
+      <w:r>
+        <w:br w:type="textWrapping"/>
+      </w:r>
+      <w:r>
+        <w:rPr>
+          <w:rStyle w:val="VerbatimChar"/>
+        </w:rPr>
+        <w:t xml:space="preserve">## rep         -0.0004390  0.0060719  -0.072    0.943</w:t>
+      </w:r>
+      <w:r>
+        <w:br w:type="textWrapping"/>
+      </w:r>
+      <w:r>
+        <w:rPr>
+          <w:rStyle w:val="VerbatimChar"/>
+        </w:rPr>
+        <w:t xml:space="preserve">## </w:t>
+      </w:r>
+      <w:r>
+        <w:br w:type="textWrapping"/>
+      </w:r>
+      <w:r>
+        <w:rPr>
+          <w:rStyle w:val="VerbatimChar"/>
+        </w:rPr>
+        <w:t xml:space="preserve">## Residual standard error: 0.02043 on 45 degrees of freedom</w:t>
+      </w:r>
+      <w:r>
+        <w:br w:type="textWrapping"/>
+      </w:r>
+      <w:r>
+        <w:rPr>
+          <w:rStyle w:val="VerbatimChar"/>
+        </w:rPr>
+        <w:t xml:space="preserve">## Multiple R-squared:  0.0001161,  Adjusted R-squared:  -0.0221 </w:t>
+      </w:r>
+      <w:r>
+        <w:br w:type="textWrapping"/>
+      </w:r>
+      <w:r>
+        <w:rPr>
+          <w:rStyle w:val="VerbatimChar"/>
+        </w:rPr>
+        <w:t xml:space="preserve">## F-statistic: 0.005227 on 1 and 45 DF,  p-value: 0.9427</w:t>
+      </w:r>
+    </w:p>
+    <w:p>
+      <w:r>
+        <w:t xml:space="preserve">In each of the above regressions the coefficient on rep appears to be in the right direction. However in no case, for either sex or for either filter, is the coefficient on rep statistically significant.</w:t>
+      </w:r>
+    </w:p>
+    <w:p>
+      <w:pPr>
+        <w:pStyle w:val="Heading2"/>
+      </w:pPr>
+      <w:bookmarkStart w:id="33" w:name="suggestions-for-additional-analysis"/>
+      <w:bookmarkEnd w:id="33"/>
+      <w:r>
+        <w:t xml:space="preserve">Suggestions for additional analysis</w:t>
+      </w:r>
+    </w:p>
+    <w:p>
+      <w:pPr>
+        <w:pStyle w:val="Compact"/>
+        <w:numPr>
+          <w:numId w:val="1001"/>
+          <w:ilvl w:val="0"/>
+        </w:numPr>
+      </w:pPr>
+      <w:r>
+        <w:t xml:space="preserve">More systematically explore the effect of other filter values</w:t>
+      </w:r>
+    </w:p>
+    <w:p>
+      <w:pPr>
+        <w:pStyle w:val="Compact"/>
+        <w:numPr>
+          <w:numId w:val="1001"/>
+          <w:ilvl w:val="0"/>
+        </w:numPr>
+      </w:pPr>
+      <w:r>
+        <w:t xml:space="preserve">Try to extract something like AIC or BIC if possible for different filter-based models</w:t>
+      </w:r>
+    </w:p>
+    <w:p>
+      <w:pPr>
+        <w:pStyle w:val="Compact"/>
+        <w:numPr>
+          <w:numId w:val="1001"/>
+          <w:ilvl w:val="0"/>
+        </w:numPr>
+      </w:pPr>
+      <w:r>
+        <w:t xml:space="preserve">Add more terms to model predicting cycle, for example socioeconomic variables</w:t>
       </w:r>
     </w:p>
     <w:sectPr/>
@@ -10131,7 +13030,7 @@
     </w:lvl>
   </w:abstractNum>
   <w:abstractNum w:abstractNumId="990">
-    <w:nsid w:val="95844437"/>
+    <w:nsid w:val="ab56ca99"/>
     <w:multiLevelType w:val="multilevel"/>
     <w:lvl w:ilvl="0">
       <w:numFmt w:val="bullet"/>
@@ -10211,11 +13110,95 @@
       </w:pPr>
     </w:lvl>
   </w:abstractNum>
+  <w:abstractNum w:abstractNumId="991">
+    <w:nsid w:val="4460aedd"/>
+    <w:multiLevelType w:val="multilevel"/>
+    <w:lvl w:ilvl="0">
+      <w:numFmt w:val="bullet"/>
+      <w:lvlText w:val="•"/>
+      <w:lvlJc w:val="left"/>
+      <w:pPr>
+        <w:tabs>
+          <w:tab w:val="num" w:pos="0"/>
+        </w:tabs>
+        <w:ind w:left="480" w:hanging="480"/>
+      </w:pPr>
+    </w:lvl>
+    <w:lvl w:ilvl="1">
+      <w:numFmt w:val="bullet"/>
+      <w:lvlText w:val="–"/>
+      <w:lvlJc w:val="left"/>
+      <w:pPr>
+        <w:tabs>
+          <w:tab w:val="num" w:pos="720"/>
+        </w:tabs>
+        <w:ind w:left="1200" w:hanging="480"/>
+      </w:pPr>
+    </w:lvl>
+    <w:lvl w:ilvl="2">
+      <w:numFmt w:val="bullet"/>
+      <w:lvlText w:val="•"/>
+      <w:lvlJc w:val="left"/>
+      <w:pPr>
+        <w:tabs>
+          <w:tab w:val="num" w:pos="1440"/>
+        </w:tabs>
+        <w:ind w:left="1920" w:hanging="480"/>
+      </w:pPr>
+    </w:lvl>
+    <w:lvl w:ilvl="3">
+      <w:numFmt w:val="bullet"/>
+      <w:lvlText w:val="–"/>
+      <w:lvlJc w:val="left"/>
+      <w:pPr>
+        <w:tabs>
+          <w:tab w:val="num" w:pos="2160"/>
+        </w:tabs>
+        <w:ind w:left="2640" w:hanging="480"/>
+      </w:pPr>
+    </w:lvl>
+    <w:lvl w:ilvl="4">
+      <w:numFmt w:val="bullet"/>
+      <w:lvlText w:val="•"/>
+      <w:lvlJc w:val="left"/>
+      <w:pPr>
+        <w:tabs>
+          <w:tab w:val="num" w:pos="2880"/>
+        </w:tabs>
+        <w:ind w:left="3360" w:hanging="480"/>
+      </w:pPr>
+    </w:lvl>
+    <w:lvl w:ilvl="5">
+      <w:numFmt w:val="bullet"/>
+      <w:lvlText w:val="–"/>
+      <w:lvlJc w:val="left"/>
+      <w:pPr>
+        <w:tabs>
+          <w:tab w:val="num" w:pos="3600"/>
+        </w:tabs>
+        <w:ind w:left="4080" w:hanging="480"/>
+      </w:pPr>
+    </w:lvl>
+    <w:lvl w:ilvl="6">
+      <w:numFmt w:val="bullet"/>
+      <w:lvlText w:val="•"/>
+      <w:lvlJc w:val="left"/>
+      <w:pPr>
+        <w:tabs>
+          <w:tab w:val="num" w:pos="4320"/>
+        </w:tabs>
+        <w:ind w:left="4800" w:hanging="480"/>
+      </w:pPr>
+    </w:lvl>
+  </w:abstractNum>
   <w:num w:numId="1">
     <w:abstractNumId w:val="0"/>
   </w:num>
   <w:num w:numId="1000">
     <w:abstractNumId w:val="990"/>
+  </w:num>
+  <w:num w:numId="1001">
+    <w:abstractNumId w:val="991"/>
   </w:num>
 </w:numbering>
 </file>

</xml_diff>